<commit_message>
Actualización de documentación de Api de Servicios.
</commit_message>
<xml_diff>
--- a/WebApiAutomotoras/documentacion/B_Documentacion_v01.2.2.docx
+++ b/WebApiAutomotoras/documentacion/B_Documentacion_v01.2.2.docx
@@ -5058,7 +5058,6 @@
         </w:rPr>
         <w:t xml:space="preserve">              &lt;</w:t>
       </w:r>
-      <w:proofErr w:type="spellStart"/>
       <w:r>
         <w:rPr>
           <w:rFonts w:ascii="Consolas" w:hAnsi="Consolas" w:cs="Consolas"/>
@@ -5069,7 +5068,6 @@
         </w:rPr>
         <w:t>tipodireccion</w:t>
       </w:r>
-      <w:proofErr w:type="spellEnd"/>
       <w:r>
         <w:rPr>
           <w:rFonts w:ascii="Consolas" w:hAnsi="Consolas" w:cs="Consolas"/>
@@ -5160,7 +5158,6 @@
         </w:rPr>
         <w:t>&lt;/</w:t>
       </w:r>
-      <w:proofErr w:type="spellStart"/>
       <w:r>
         <w:rPr>
           <w:rFonts w:ascii="Consolas" w:hAnsi="Consolas" w:cs="Consolas"/>
@@ -5171,7 +5168,6 @@
         </w:rPr>
         <w:t>tipodireccion</w:t>
       </w:r>
-      <w:proofErr w:type="spellEnd"/>
       <w:r>
         <w:rPr>
           <w:rFonts w:ascii="Consolas" w:hAnsi="Consolas" w:cs="Consolas"/>
@@ -8793,7 +8789,6 @@
         </w:rPr>
         <w:t>&lt;</w:t>
       </w:r>
-      <w:proofErr w:type="gramStart"/>
       <w:r>
         <w:rPr>
           <w:rFonts w:ascii="Consolas" w:hAnsi="Consolas" w:cs="Consolas"/>
@@ -8803,7 +8798,6 @@
         </w:rPr>
         <w:t>image</w:t>
       </w:r>
-      <w:proofErr w:type="gramEnd"/>
       <w:r>
         <w:rPr>
           <w:rFonts w:ascii="Consolas" w:hAnsi="Consolas" w:cs="Consolas"/>
@@ -13558,7 +13552,6 @@
         </w:rPr>
         <w:t>&lt;</w:t>
       </w:r>
-      <w:proofErr w:type="gramStart"/>
       <w:r>
         <w:rPr>
           <w:rFonts w:ascii="Consolas" w:hAnsi="Consolas" w:cs="Consolas"/>
@@ -13568,7 +13561,6 @@
         </w:rPr>
         <w:t>image</w:t>
       </w:r>
-      <w:proofErr w:type="gramEnd"/>
       <w:r>
         <w:rPr>
           <w:rFonts w:ascii="Consolas" w:hAnsi="Consolas" w:cs="Consolas"/>
@@ -13674,7 +13666,6 @@
         </w:rPr>
         <w:t>&lt;</w:t>
       </w:r>
-      <w:proofErr w:type="gramStart"/>
       <w:r>
         <w:rPr>
           <w:rFonts w:ascii="Consolas" w:hAnsi="Consolas" w:cs="Consolas"/>
@@ -13684,7 +13675,6 @@
         </w:rPr>
         <w:t>image</w:t>
       </w:r>
-      <w:proofErr w:type="gramEnd"/>
       <w:r>
         <w:rPr>
           <w:rFonts w:ascii="Consolas" w:hAnsi="Consolas" w:cs="Consolas"/>
@@ -14176,21 +14166,7 @@
         <w:rPr>
           <w:lang w:val="es-ES" w:eastAsia="ja-JP"/>
         </w:rPr>
-        <w:t>Para el proceso de eliminación de avisos por medio de los servicios web de Chileautos.cl, estos deben cumplir con la siguiente configuración de documento XML, como así mismo, la dirección de destino final o “</w:t>
-      </w:r>
-      <w:proofErr w:type="spellStart"/>
-      <w:r>
-        <w:rPr>
-          <w:lang w:val="es-ES" w:eastAsia="ja-JP"/>
-        </w:rPr>
-        <w:t>EndPoint</w:t>
-      </w:r>
-      <w:proofErr w:type="spellEnd"/>
-      <w:r>
-        <w:rPr>
-          <w:lang w:val="es-ES" w:eastAsia="ja-JP"/>
-        </w:rPr>
-        <w:t xml:space="preserve">”, es el siguiente: </w:t>
+        <w:t xml:space="preserve">Para el proceso de eliminación de avisos por medio de los servicios web de Chileautos.cl, estos deben cumplir con la siguiente configuración de documento XML, como así mismo, la dirección de destino final o “EndPoint”, es el siguiente: </w:t>
       </w:r>
       <w:hyperlink r:id="rId10" w:history="1">
         <w:r>
@@ -17593,7 +17569,6 @@
         </w:rPr>
         <w:t>&lt;/</w:t>
       </w:r>
-      <w:proofErr w:type="gramStart"/>
       <w:r>
         <w:rPr>
           <w:rFonts w:ascii="Consolas" w:hAnsi="Consolas" w:cs="Consolas"/>
@@ -17604,7 +17579,6 @@
         </w:rPr>
         <w:t>aviso</w:t>
       </w:r>
-      <w:proofErr w:type="gramEnd"/>
       <w:r>
         <w:rPr>
           <w:rFonts w:ascii="Consolas" w:hAnsi="Consolas" w:cs="Consolas"/>
@@ -17676,7 +17650,6 @@
         </w:rPr>
         <w:t>&lt;/</w:t>
       </w:r>
-      <w:proofErr w:type="spellStart"/>
       <w:r>
         <w:rPr>
           <w:rFonts w:ascii="Consolas" w:hAnsi="Consolas" w:cs="Consolas"/>
@@ -17687,7 +17660,6 @@
         </w:rPr>
         <w:t>publicacion</w:t>
       </w:r>
-      <w:proofErr w:type="spellEnd"/>
       <w:r>
         <w:rPr>
           <w:rFonts w:ascii="Consolas" w:hAnsi="Consolas" w:cs="Consolas"/>
@@ -17741,7 +17713,27 @@
           <w:lang w:val="es-ES"/>
         </w:rPr>
         <w:lastRenderedPageBreak/>
-        <w:t>Diccionario de Datos (Excel adjunto)</w:t>
+        <w:t>Diccionario de Datos (</w:t>
+      </w:r>
+      <w:r>
+        <w:rPr>
+          <w:rFonts w:ascii="Segoe UI Light" w:hAnsi="Segoe UI Light"/>
+          <w:noProof/>
+          <w:color w:val="4472C4"/>
+          <w:lang w:val="es-ES"/>
+        </w:rPr>
+        <w:t>Servicios Web</w:t>
+      </w:r>
+      <w:bookmarkStart w:id="2" w:name="_GoBack"/>
+      <w:bookmarkEnd w:id="2"/>
+      <w:r>
+        <w:rPr>
+          <w:rFonts w:ascii="Segoe UI Light" w:hAnsi="Segoe UI Light"/>
+          <w:noProof/>
+          <w:color w:val="4472C4"/>
+          <w:lang w:val="es-ES"/>
+        </w:rPr>
+        <w:t>)</w:t>
       </w:r>
     </w:p>
     <w:p>
@@ -18440,28 +18432,25 @@
         <w:rPr>
           <w:lang w:val="es-ES" w:eastAsia="ja-JP"/>
         </w:rPr>
-        <w:t xml:space="preserve">muestra como con </w:t>
-      </w:r>
-      <w:proofErr w:type="spellStart"/>
+        <w:t xml:space="preserve">muestra como con JQuery se pueden subir archivos de publicación dentro del sistema de integración </w:t>
+      </w:r>
       <w:r>
         <w:rPr>
           <w:lang w:val="es-ES" w:eastAsia="ja-JP"/>
         </w:rPr>
-        <w:t>JQuery</w:t>
-      </w:r>
-      <w:proofErr w:type="spellEnd"/>
-      <w:r>
-        <w:rPr>
+        <w:t>para automotoras.</w:t>
+      </w:r>
+    </w:p>
+    <w:p>
+      <w:pPr>
+        <w:ind w:left="1200"/>
+        <w:rPr>
+          <w:i/>
+          <w:sz w:val="18"/>
+          <w:szCs w:val="18"/>
           <w:lang w:val="es-ES" w:eastAsia="ja-JP"/>
         </w:rPr>
-        <w:t xml:space="preserve"> se pueden subir archivos de publicación dentro del sistema de integración </w:t>
-      </w:r>
-      <w:r>
-        <w:rPr>
-          <w:lang w:val="es-ES" w:eastAsia="ja-JP"/>
-        </w:rPr>
-        <w:t>para automotoras.</w:t>
-      </w:r>
+      </w:pPr>
     </w:p>
     <w:p>
       <w:pPr>
@@ -18470,9 +18459,38 @@
           <w:i/>
           <w:sz w:val="18"/>
           <w:szCs w:val="18"/>
-          <w:lang w:val="es-ES" w:eastAsia="ja-JP"/>
-        </w:rPr>
-      </w:pPr>
+          <w:lang w:eastAsia="ja-JP"/>
+        </w:rPr>
+      </w:pPr>
+      <w:r>
+        <w:rPr>
+          <w:i/>
+          <w:sz w:val="18"/>
+          <w:szCs w:val="18"/>
+          <w:lang w:eastAsia="ja-JP"/>
+        </w:rPr>
+        <w:t>var headers = new Array();</w:t>
+      </w:r>
+      <w:r>
+        <w:rPr>
+          <w:i/>
+          <w:sz w:val="18"/>
+          <w:szCs w:val="18"/>
+          <w:lang w:eastAsia="ja-JP"/>
+        </w:rPr>
+        <w:br/>
+        <w:t>headers["x-key"] = dataxkey;//variable que contiene el x-key</w:t>
+      </w:r>
+      <w:r>
+        <w:rPr>
+          <w:i/>
+          <w:sz w:val="18"/>
+          <w:szCs w:val="18"/>
+          <w:lang w:eastAsia="ja-JP"/>
+        </w:rPr>
+        <w:br/>
+        <w:t>headers["contentType"] = "application/json; charset=UTF-8";</w:t>
+      </w:r>
     </w:p>
     <w:p>
       <w:pPr>
@@ -18484,8 +18502,6 @@
           <w:lang w:eastAsia="ja-JP"/>
         </w:rPr>
       </w:pPr>
-      <w:proofErr w:type="spellStart"/>
-      <w:proofErr w:type="gramStart"/>
       <w:r>
         <w:rPr>
           <w:i/>
@@ -18493,10 +18509,8 @@
           <w:szCs w:val="18"/>
           <w:lang w:eastAsia="ja-JP"/>
         </w:rPr>
-        <w:t>var</w:t>
-      </w:r>
-      <w:proofErr w:type="spellEnd"/>
-      <w:proofErr w:type="gramEnd"/>
+        <w:t>var formData = new FormData();</w:t>
+      </w:r>
       <w:r>
         <w:rPr>
           <w:i/>
@@ -18504,7 +18518,8 @@
           <w:szCs w:val="18"/>
           <w:lang w:eastAsia="ja-JP"/>
         </w:rPr>
-        <w:t xml:space="preserve"> headers = new Array();</w:t>
+        <w:br/>
+        <w:t>var file = document.getElementById("fileUpload").files[0];</w:t>
       </w:r>
       <w:r>
         <w:rPr>
@@ -18514,268 +18529,7 @@
           <w:lang w:eastAsia="ja-JP"/>
         </w:rPr>
         <w:br/>
-        <w:t xml:space="preserve">headers["x-key"] = </w:t>
-      </w:r>
-      <w:proofErr w:type="spellStart"/>
-      <w:r>
-        <w:rPr>
-          <w:i/>
-          <w:sz w:val="18"/>
-          <w:szCs w:val="18"/>
-          <w:lang w:eastAsia="ja-JP"/>
-        </w:rPr>
-        <w:t>dataxkey</w:t>
-      </w:r>
-      <w:proofErr w:type="spellEnd"/>
-      <w:r>
-        <w:rPr>
-          <w:i/>
-          <w:sz w:val="18"/>
-          <w:szCs w:val="18"/>
-          <w:lang w:eastAsia="ja-JP"/>
-        </w:rPr>
-        <w:t xml:space="preserve">;//variable que </w:t>
-      </w:r>
-      <w:proofErr w:type="spellStart"/>
-      <w:r>
-        <w:rPr>
-          <w:i/>
-          <w:sz w:val="18"/>
-          <w:szCs w:val="18"/>
-          <w:lang w:eastAsia="ja-JP"/>
-        </w:rPr>
-        <w:t>contiene</w:t>
-      </w:r>
-      <w:proofErr w:type="spellEnd"/>
-      <w:r>
-        <w:rPr>
-          <w:i/>
-          <w:sz w:val="18"/>
-          <w:szCs w:val="18"/>
-          <w:lang w:eastAsia="ja-JP"/>
-        </w:rPr>
-        <w:t xml:space="preserve"> el x-key</w:t>
-      </w:r>
-      <w:r>
-        <w:rPr>
-          <w:i/>
-          <w:sz w:val="18"/>
-          <w:szCs w:val="18"/>
-          <w:lang w:eastAsia="ja-JP"/>
-        </w:rPr>
-        <w:br/>
-        <w:t>headers["</w:t>
-      </w:r>
-      <w:proofErr w:type="spellStart"/>
-      <w:r>
-        <w:rPr>
-          <w:i/>
-          <w:sz w:val="18"/>
-          <w:szCs w:val="18"/>
-          <w:lang w:eastAsia="ja-JP"/>
-        </w:rPr>
-        <w:t>contentType</w:t>
-      </w:r>
-      <w:proofErr w:type="spellEnd"/>
-      <w:r>
-        <w:rPr>
-          <w:i/>
-          <w:sz w:val="18"/>
-          <w:szCs w:val="18"/>
-          <w:lang w:eastAsia="ja-JP"/>
-        </w:rPr>
-        <w:t>"] = "application/</w:t>
-      </w:r>
-      <w:proofErr w:type="spellStart"/>
-      <w:r>
-        <w:rPr>
-          <w:i/>
-          <w:sz w:val="18"/>
-          <w:szCs w:val="18"/>
-          <w:lang w:eastAsia="ja-JP"/>
-        </w:rPr>
-        <w:t>json</w:t>
-      </w:r>
-      <w:proofErr w:type="spellEnd"/>
-      <w:r>
-        <w:rPr>
-          <w:i/>
-          <w:sz w:val="18"/>
-          <w:szCs w:val="18"/>
-          <w:lang w:eastAsia="ja-JP"/>
-        </w:rPr>
-        <w:t>; charset=UTF-8";</w:t>
-      </w:r>
-    </w:p>
-    <w:p>
-      <w:pPr>
-        <w:ind w:left="1200"/>
-        <w:rPr>
-          <w:i/>
-          <w:sz w:val="18"/>
-          <w:szCs w:val="18"/>
-          <w:lang w:eastAsia="ja-JP"/>
-        </w:rPr>
-      </w:pPr>
-      <w:proofErr w:type="spellStart"/>
-      <w:proofErr w:type="gramStart"/>
-      <w:r>
-        <w:rPr>
-          <w:i/>
-          <w:sz w:val="18"/>
-          <w:szCs w:val="18"/>
-          <w:lang w:eastAsia="ja-JP"/>
-        </w:rPr>
-        <w:t>var</w:t>
-      </w:r>
-      <w:proofErr w:type="spellEnd"/>
-      <w:proofErr w:type="gramEnd"/>
-      <w:r>
-        <w:rPr>
-          <w:i/>
-          <w:sz w:val="18"/>
-          <w:szCs w:val="18"/>
-          <w:lang w:eastAsia="ja-JP"/>
-        </w:rPr>
-        <w:t xml:space="preserve"> </w:t>
-      </w:r>
-      <w:proofErr w:type="spellStart"/>
-      <w:r>
-        <w:rPr>
-          <w:i/>
-          <w:sz w:val="18"/>
-          <w:szCs w:val="18"/>
-          <w:lang w:eastAsia="ja-JP"/>
-        </w:rPr>
-        <w:t>formData</w:t>
-      </w:r>
-      <w:proofErr w:type="spellEnd"/>
-      <w:r>
-        <w:rPr>
-          <w:i/>
-          <w:sz w:val="18"/>
-          <w:szCs w:val="18"/>
-          <w:lang w:eastAsia="ja-JP"/>
-        </w:rPr>
-        <w:t xml:space="preserve"> = new </w:t>
-      </w:r>
-      <w:proofErr w:type="spellStart"/>
-      <w:r>
-        <w:rPr>
-          <w:i/>
-          <w:sz w:val="18"/>
-          <w:szCs w:val="18"/>
-          <w:lang w:eastAsia="ja-JP"/>
-        </w:rPr>
-        <w:t>FormData</w:t>
-      </w:r>
-      <w:proofErr w:type="spellEnd"/>
-      <w:r>
-        <w:rPr>
-          <w:i/>
-          <w:sz w:val="18"/>
-          <w:szCs w:val="18"/>
-          <w:lang w:eastAsia="ja-JP"/>
-        </w:rPr>
-        <w:t>();</w:t>
-      </w:r>
-      <w:r>
-        <w:rPr>
-          <w:i/>
-          <w:sz w:val="18"/>
-          <w:szCs w:val="18"/>
-          <w:lang w:eastAsia="ja-JP"/>
-        </w:rPr>
-        <w:br/>
-      </w:r>
-      <w:proofErr w:type="spellStart"/>
-      <w:r>
-        <w:rPr>
-          <w:i/>
-          <w:sz w:val="18"/>
-          <w:szCs w:val="18"/>
-          <w:lang w:eastAsia="ja-JP"/>
-        </w:rPr>
-        <w:t>var</w:t>
-      </w:r>
-      <w:proofErr w:type="spellEnd"/>
-      <w:r>
-        <w:rPr>
-          <w:i/>
-          <w:sz w:val="18"/>
-          <w:szCs w:val="18"/>
-          <w:lang w:eastAsia="ja-JP"/>
-        </w:rPr>
-        <w:t xml:space="preserve"> file = </w:t>
-      </w:r>
-      <w:proofErr w:type="spellStart"/>
-      <w:r>
-        <w:rPr>
-          <w:i/>
-          <w:sz w:val="18"/>
-          <w:szCs w:val="18"/>
-          <w:lang w:eastAsia="ja-JP"/>
-        </w:rPr>
-        <w:t>document.getElementById</w:t>
-      </w:r>
-      <w:proofErr w:type="spellEnd"/>
-      <w:r>
-        <w:rPr>
-          <w:i/>
-          <w:sz w:val="18"/>
-          <w:szCs w:val="18"/>
-          <w:lang w:eastAsia="ja-JP"/>
-        </w:rPr>
-        <w:t>("</w:t>
-      </w:r>
-      <w:proofErr w:type="spellStart"/>
-      <w:r>
-        <w:rPr>
-          <w:i/>
-          <w:sz w:val="18"/>
-          <w:szCs w:val="18"/>
-          <w:lang w:eastAsia="ja-JP"/>
-        </w:rPr>
-        <w:t>fileUpload</w:t>
-      </w:r>
-      <w:proofErr w:type="spellEnd"/>
-      <w:r>
-        <w:rPr>
-          <w:i/>
-          <w:sz w:val="18"/>
-          <w:szCs w:val="18"/>
-          <w:lang w:eastAsia="ja-JP"/>
-        </w:rPr>
-        <w:t>").files[0];</w:t>
-      </w:r>
-      <w:r>
-        <w:rPr>
-          <w:i/>
-          <w:sz w:val="18"/>
-          <w:szCs w:val="18"/>
-          <w:lang w:eastAsia="ja-JP"/>
-        </w:rPr>
-        <w:br/>
-      </w:r>
-      <w:proofErr w:type="spellStart"/>
-      <w:r>
-        <w:rPr>
-          <w:i/>
-          <w:sz w:val="18"/>
-          <w:szCs w:val="18"/>
-          <w:lang w:eastAsia="ja-JP"/>
-        </w:rPr>
-        <w:t>formData.append</w:t>
-      </w:r>
-      <w:proofErr w:type="spellEnd"/>
-      <w:r>
-        <w:rPr>
-          <w:i/>
-          <w:sz w:val="18"/>
-          <w:szCs w:val="18"/>
-          <w:lang w:eastAsia="ja-JP"/>
-        </w:rPr>
-        <w:t>('file', file);</w:t>
+        <w:t>formData.append('file', file);</w:t>
       </w:r>
     </w:p>
     <w:p>
@@ -18815,27 +18569,7 @@
           <w:lang w:eastAsia="ja-JP"/>
         </w:rPr>
         <w:br/>
-        <w:t>url: "http://desarrollo.chileautos.cl/integrador/API-CLAAutomotora/Upload?nombrearchivo=" + filename + "&amp;</w:t>
-      </w:r>
-      <w:proofErr w:type="spellStart"/>
-      <w:r>
-        <w:rPr>
-          <w:i/>
-          <w:sz w:val="18"/>
-          <w:szCs w:val="18"/>
-          <w:lang w:eastAsia="ja-JP"/>
-        </w:rPr>
-        <w:t>sitio</w:t>
-      </w:r>
-      <w:proofErr w:type="spellEnd"/>
-      <w:r>
-        <w:rPr>
-          <w:i/>
-          <w:sz w:val="18"/>
-          <w:szCs w:val="18"/>
-          <w:lang w:eastAsia="ja-JP"/>
-        </w:rPr>
-        <w:t>=1",</w:t>
+        <w:t>url: "http://desarrollo.chileautos.cl/integrador/API-CLAAutomotora/Upload?nombrearchivo=" + filename + "&amp;sitio=1",</w:t>
       </w:r>
       <w:r>
         <w:rPr>
@@ -18855,9 +18589,8 @@
           <w:lang w:eastAsia="ja-JP"/>
         </w:rPr>
         <w:br/>
-        <w:t xml:space="preserve">data: </w:t>
-      </w:r>
-      <w:proofErr w:type="spellStart"/>
+        <w:t>data: formData,</w:t>
+      </w:r>
       <w:r>
         <w:rPr>
           <w:i/>
@@ -18865,9 +18598,9 @@
           <w:szCs w:val="18"/>
           <w:lang w:eastAsia="ja-JP"/>
         </w:rPr>
-        <w:t>formData</w:t>
-      </w:r>
-      <w:proofErr w:type="spellEnd"/>
+        <w:br/>
+        <w:t>dataType: 'json',</w:t>
+      </w:r>
       <w:r>
         <w:rPr>
           <w:i/>
@@ -18875,7 +18608,8 @@
           <w:szCs w:val="18"/>
           <w:lang w:eastAsia="ja-JP"/>
         </w:rPr>
-        <w:t>,</w:t>
+        <w:br/>
+        <w:t>contentType: false,</w:t>
       </w:r>
       <w:r>
         <w:rPr>
@@ -18885,104 +18619,7 @@
           <w:lang w:eastAsia="ja-JP"/>
         </w:rPr>
         <w:br/>
-      </w:r>
-      <w:proofErr w:type="spellStart"/>
-      <w:r>
-        <w:rPr>
-          <w:i/>
-          <w:sz w:val="18"/>
-          <w:szCs w:val="18"/>
-          <w:lang w:eastAsia="ja-JP"/>
-        </w:rPr>
-        <w:t>dataType</w:t>
-      </w:r>
-      <w:proofErr w:type="spellEnd"/>
-      <w:r>
-        <w:rPr>
-          <w:i/>
-          <w:sz w:val="18"/>
-          <w:szCs w:val="18"/>
-          <w:lang w:eastAsia="ja-JP"/>
-        </w:rPr>
-        <w:t>: '</w:t>
-      </w:r>
-      <w:proofErr w:type="spellStart"/>
-      <w:r>
-        <w:rPr>
-          <w:i/>
-          <w:sz w:val="18"/>
-          <w:szCs w:val="18"/>
-          <w:lang w:eastAsia="ja-JP"/>
-        </w:rPr>
-        <w:t>json</w:t>
-      </w:r>
-      <w:proofErr w:type="spellEnd"/>
-      <w:r>
-        <w:rPr>
-          <w:i/>
-          <w:sz w:val="18"/>
-          <w:szCs w:val="18"/>
-          <w:lang w:eastAsia="ja-JP"/>
-        </w:rPr>
-        <w:t>',</w:t>
-      </w:r>
-      <w:r>
-        <w:rPr>
-          <w:i/>
-          <w:sz w:val="18"/>
-          <w:szCs w:val="18"/>
-          <w:lang w:eastAsia="ja-JP"/>
-        </w:rPr>
-        <w:br/>
-      </w:r>
-      <w:proofErr w:type="spellStart"/>
-      <w:r>
-        <w:rPr>
-          <w:i/>
-          <w:sz w:val="18"/>
-          <w:szCs w:val="18"/>
-          <w:lang w:eastAsia="ja-JP"/>
-        </w:rPr>
-        <w:t>contentType</w:t>
-      </w:r>
-      <w:proofErr w:type="spellEnd"/>
-      <w:r>
-        <w:rPr>
-          <w:i/>
-          <w:sz w:val="18"/>
-          <w:szCs w:val="18"/>
-          <w:lang w:eastAsia="ja-JP"/>
-        </w:rPr>
-        <w:t>: false,</w:t>
-      </w:r>
-      <w:r>
-        <w:rPr>
-          <w:i/>
-          <w:sz w:val="18"/>
-          <w:szCs w:val="18"/>
-          <w:lang w:eastAsia="ja-JP"/>
-        </w:rPr>
-        <w:br/>
-      </w:r>
-      <w:proofErr w:type="spellStart"/>
-      <w:r>
-        <w:rPr>
-          <w:i/>
-          <w:sz w:val="18"/>
-          <w:szCs w:val="18"/>
-          <w:lang w:eastAsia="ja-JP"/>
-        </w:rPr>
-        <w:t>processData</w:t>
-      </w:r>
-      <w:proofErr w:type="spellEnd"/>
-      <w:r>
-        <w:rPr>
-          <w:i/>
-          <w:sz w:val="18"/>
-          <w:szCs w:val="18"/>
-          <w:lang w:eastAsia="ja-JP"/>
-        </w:rPr>
-        <w:t>: false,</w:t>
+        <w:t>processData: false,</w:t>
       </w:r>
       <w:r>
         <w:rPr>
@@ -19002,87 +18639,7 @@
           <w:lang w:eastAsia="ja-JP"/>
         </w:rPr>
         <w:br/>
-        <w:t>alert("</w:t>
-      </w:r>
-      <w:proofErr w:type="spellStart"/>
-      <w:r>
-        <w:rPr>
-          <w:i/>
-          <w:sz w:val="18"/>
-          <w:szCs w:val="18"/>
-          <w:lang w:eastAsia="ja-JP"/>
-        </w:rPr>
-        <w:t>Éxito</w:t>
-      </w:r>
-      <w:proofErr w:type="spellEnd"/>
-      <w:r>
-        <w:rPr>
-          <w:i/>
-          <w:sz w:val="18"/>
-          <w:szCs w:val="18"/>
-          <w:lang w:eastAsia="ja-JP"/>
-        </w:rPr>
-        <w:t xml:space="preserve">, </w:t>
-      </w:r>
-      <w:proofErr w:type="spellStart"/>
-      <w:r>
-        <w:rPr>
-          <w:i/>
-          <w:sz w:val="18"/>
-          <w:szCs w:val="18"/>
-          <w:lang w:eastAsia="ja-JP"/>
-        </w:rPr>
-        <w:t>archivo</w:t>
-      </w:r>
-      <w:proofErr w:type="spellEnd"/>
-      <w:r>
-        <w:rPr>
-          <w:i/>
-          <w:sz w:val="18"/>
-          <w:szCs w:val="18"/>
-          <w:lang w:eastAsia="ja-JP"/>
-        </w:rPr>
-        <w:t xml:space="preserve"> </w:t>
-      </w:r>
-      <w:proofErr w:type="spellStart"/>
-      <w:r>
-        <w:rPr>
-          <w:i/>
-          <w:sz w:val="18"/>
-          <w:szCs w:val="18"/>
-          <w:lang w:eastAsia="ja-JP"/>
-        </w:rPr>
-        <w:t>subido</w:t>
-      </w:r>
-      <w:proofErr w:type="spellEnd"/>
-      <w:r>
-        <w:rPr>
-          <w:i/>
-          <w:sz w:val="18"/>
-          <w:szCs w:val="18"/>
-          <w:lang w:eastAsia="ja-JP"/>
-        </w:rPr>
-        <w:t xml:space="preserve"> de forma </w:t>
-      </w:r>
-      <w:proofErr w:type="spellStart"/>
-      <w:r>
-        <w:rPr>
-          <w:i/>
-          <w:sz w:val="18"/>
-          <w:szCs w:val="18"/>
-          <w:lang w:eastAsia="ja-JP"/>
-        </w:rPr>
-        <w:t>correcta</w:t>
-      </w:r>
-      <w:proofErr w:type="spellEnd"/>
-      <w:r>
-        <w:rPr>
-          <w:i/>
-          <w:sz w:val="18"/>
-          <w:szCs w:val="18"/>
-          <w:lang w:eastAsia="ja-JP"/>
-        </w:rPr>
-        <w:t>.");</w:t>
+        <w:t>alert("Éxito, archivo subido de forma correcta.");</w:t>
       </w:r>
       <w:r>
         <w:rPr>
@@ -19102,27 +18659,7 @@
           <w:lang w:eastAsia="ja-JP"/>
         </w:rPr>
         <w:br/>
-        <w:t xml:space="preserve">alert("Error: " + </w:t>
-      </w:r>
-      <w:proofErr w:type="spellStart"/>
-      <w:r>
-        <w:rPr>
-          <w:i/>
-          <w:sz w:val="18"/>
-          <w:szCs w:val="18"/>
-          <w:lang w:eastAsia="ja-JP"/>
-        </w:rPr>
-        <w:t>data.responseText</w:t>
-      </w:r>
-      <w:proofErr w:type="spellEnd"/>
-      <w:r>
-        <w:rPr>
-          <w:i/>
-          <w:sz w:val="18"/>
-          <w:szCs w:val="18"/>
-          <w:lang w:eastAsia="ja-JP"/>
-        </w:rPr>
-        <w:t>);</w:t>
+        <w:t>alert("Error: " + data.responseText);</w:t>
       </w:r>
       <w:r>
         <w:rPr>
@@ -19157,8 +18694,6 @@
         </w:rPr>
         <w:br w:type="page"/>
       </w:r>
-      <w:bookmarkStart w:id="2" w:name="_GoBack"/>
-      <w:bookmarkEnd w:id="2"/>
     </w:p>
     <w:p>
       <w:pPr>
@@ -19198,35 +18733,7 @@
         <w:rPr>
           <w:lang w:val="es-ES" w:eastAsia="ja-JP"/>
         </w:rPr>
-        <w:t xml:space="preserve">muestra un algoritmo de </w:t>
-      </w:r>
-      <w:proofErr w:type="spellStart"/>
-      <w:r>
-        <w:rPr>
-          <w:lang w:val="es-ES" w:eastAsia="ja-JP"/>
-        </w:rPr>
-        <w:t>CSharp</w:t>
-      </w:r>
-      <w:proofErr w:type="spellEnd"/>
-      <w:r>
-        <w:rPr>
-          <w:lang w:val="es-ES" w:eastAsia="ja-JP"/>
-        </w:rPr>
-        <w:t xml:space="preserve"> de .Net que puede ser útil para subir archivos </w:t>
-      </w:r>
-      <w:proofErr w:type="spellStart"/>
-      <w:r>
-        <w:rPr>
-          <w:lang w:val="es-ES" w:eastAsia="ja-JP"/>
-        </w:rPr>
-        <w:t>xml</w:t>
-      </w:r>
-      <w:proofErr w:type="spellEnd"/>
-      <w:r>
-        <w:rPr>
-          <w:lang w:val="es-ES" w:eastAsia="ja-JP"/>
-        </w:rPr>
-        <w:t xml:space="preserve"> al servidor de integración.</w:t>
+        <w:t>muestra un algoritmo de CSharp de .Net que puede ser útil para subir archivos xml al servidor de integración.</w:t>
       </w:r>
       <w:r>
         <w:rPr>
@@ -19269,7 +18776,6 @@
         </w:rPr>
         <w:t xml:space="preserve">        </w:t>
       </w:r>
-      <w:proofErr w:type="gramStart"/>
       <w:r>
         <w:rPr>
           <w:rFonts w:ascii="Consolas" w:hAnsi="Consolas" w:cs="Consolas"/>
@@ -19279,7 +18785,6 @@
         </w:rPr>
         <w:t>public</w:t>
       </w:r>
-      <w:proofErr w:type="gramEnd"/>
       <w:r>
         <w:rPr>
           <w:rFonts w:ascii="Consolas" w:hAnsi="Consolas" w:cs="Consolas"/>
@@ -19323,66 +18828,45 @@
           <w:sz w:val="16"/>
           <w:szCs w:val="16"/>
         </w:rPr>
-        <w:t xml:space="preserve"> </w:t>
-      </w:r>
-      <w:proofErr w:type="spellStart"/>
-      <w:r>
+        <w:t xml:space="preserve"> SubeArchivos() {</w:t>
+      </w:r>
+    </w:p>
+    <w:p>
+      <w:pPr>
+        <w:autoSpaceDE w:val="0"/>
+        <w:autoSpaceDN w:val="0"/>
+        <w:adjustRightInd w:val="0"/>
+        <w:spacing w:after="0" w:line="240" w:lineRule="auto"/>
         <w:rPr>
           <w:rFonts w:ascii="Consolas" w:hAnsi="Consolas" w:cs="Consolas"/>
           <w:color w:val="000000"/>
           <w:sz w:val="16"/>
           <w:szCs w:val="16"/>
         </w:rPr>
-        <w:t>SubeArchivos</w:t>
-      </w:r>
-      <w:proofErr w:type="spellEnd"/>
-      <w:r>
+      </w:pPr>
+    </w:p>
+    <w:p>
+      <w:pPr>
+        <w:autoSpaceDE w:val="0"/>
+        <w:autoSpaceDN w:val="0"/>
+        <w:adjustRightInd w:val="0"/>
+        <w:spacing w:after="0" w:line="240" w:lineRule="auto"/>
         <w:rPr>
           <w:rFonts w:ascii="Consolas" w:hAnsi="Consolas" w:cs="Consolas"/>
           <w:color w:val="000000"/>
           <w:sz w:val="16"/>
           <w:szCs w:val="16"/>
         </w:rPr>
-        <w:t>() {</w:t>
-      </w:r>
-    </w:p>
-    <w:p>
-      <w:pPr>
-        <w:autoSpaceDE w:val="0"/>
-        <w:autoSpaceDN w:val="0"/>
-        <w:adjustRightInd w:val="0"/>
-        <w:spacing w:after="0" w:line="240" w:lineRule="auto"/>
+      </w:pPr>
+      <w:r>
         <w:rPr>
           <w:rFonts w:ascii="Consolas" w:hAnsi="Consolas" w:cs="Consolas"/>
           <w:color w:val="000000"/>
           <w:sz w:val="16"/>
           <w:szCs w:val="16"/>
         </w:rPr>
-      </w:pPr>
-    </w:p>
-    <w:p>
-      <w:pPr>
-        <w:autoSpaceDE w:val="0"/>
-        <w:autoSpaceDN w:val="0"/>
-        <w:adjustRightInd w:val="0"/>
-        <w:spacing w:after="0" w:line="240" w:lineRule="auto"/>
-        <w:rPr>
-          <w:rFonts w:ascii="Consolas" w:hAnsi="Consolas" w:cs="Consolas"/>
-          <w:color w:val="000000"/>
-          <w:sz w:val="16"/>
-          <w:szCs w:val="16"/>
-        </w:rPr>
-      </w:pPr>
-      <w:r>
-        <w:rPr>
-          <w:rFonts w:ascii="Consolas" w:hAnsi="Consolas" w:cs="Consolas"/>
-          <w:color w:val="000000"/>
-          <w:sz w:val="16"/>
-          <w:szCs w:val="16"/>
-        </w:rPr>
         <w:t xml:space="preserve">            </w:t>
       </w:r>
-      <w:proofErr w:type="spellStart"/>
       <w:r>
         <w:rPr>
           <w:rFonts w:ascii="Consolas" w:hAnsi="Consolas" w:cs="Consolas"/>
@@ -19392,7 +18876,6 @@
         </w:rPr>
         <w:t>HttpClient</w:t>
       </w:r>
-      <w:proofErr w:type="spellEnd"/>
       <w:r>
         <w:rPr>
           <w:rFonts w:ascii="Consolas" w:hAnsi="Consolas" w:cs="Consolas"/>
@@ -19400,19 +18883,17 @@
           <w:sz w:val="16"/>
           <w:szCs w:val="16"/>
         </w:rPr>
-        <w:t xml:space="preserve"> </w:t>
-      </w:r>
-      <w:proofErr w:type="spellStart"/>
-      <w:r>
-        <w:rPr>
-          <w:rFonts w:ascii="Consolas" w:hAnsi="Consolas" w:cs="Consolas"/>
-          <w:color w:val="000000"/>
+        <w:t xml:space="preserve"> httpClient = </w:t>
+      </w:r>
+      <w:r>
+        <w:rPr>
+          <w:rFonts w:ascii="Consolas" w:hAnsi="Consolas" w:cs="Consolas"/>
+          <w:color w:val="0000FF"/>
           <w:sz w:val="16"/>
           <w:szCs w:val="16"/>
         </w:rPr>
-        <w:t>httpClient</w:t>
-      </w:r>
-      <w:proofErr w:type="spellEnd"/>
+        <w:t>new</w:t>
+      </w:r>
       <w:r>
         <w:rPr>
           <w:rFonts w:ascii="Consolas" w:hAnsi="Consolas" w:cs="Consolas"/>
@@ -19420,28 +18901,8 @@
           <w:sz w:val="16"/>
           <w:szCs w:val="16"/>
         </w:rPr>
-        <w:t xml:space="preserve"> = </w:t>
-      </w:r>
-      <w:r>
-        <w:rPr>
-          <w:rFonts w:ascii="Consolas" w:hAnsi="Consolas" w:cs="Consolas"/>
-          <w:color w:val="0000FF"/>
-          <w:sz w:val="16"/>
-          <w:szCs w:val="16"/>
-        </w:rPr>
-        <w:t>new</w:t>
-      </w:r>
-      <w:r>
-        <w:rPr>
-          <w:rFonts w:ascii="Consolas" w:hAnsi="Consolas" w:cs="Consolas"/>
-          <w:color w:val="000000"/>
-          <w:sz w:val="16"/>
-          <w:szCs w:val="16"/>
-        </w:rPr>
         <w:t xml:space="preserve"> </w:t>
       </w:r>
-      <w:proofErr w:type="spellStart"/>
-      <w:proofErr w:type="gramStart"/>
       <w:r>
         <w:rPr>
           <w:rFonts w:ascii="Consolas" w:hAnsi="Consolas" w:cs="Consolas"/>
@@ -19451,7 +18912,6 @@
         </w:rPr>
         <w:t>HttpClient</w:t>
       </w:r>
-      <w:proofErr w:type="spellEnd"/>
       <w:r>
         <w:rPr>
           <w:rFonts w:ascii="Consolas" w:hAnsi="Consolas" w:cs="Consolas"/>
@@ -19459,42 +18919,31 @@
           <w:sz w:val="16"/>
           <w:szCs w:val="16"/>
         </w:rPr>
-        <w:t>(</w:t>
-      </w:r>
-      <w:proofErr w:type="gramEnd"/>
-      <w:r>
+        <w:t>();</w:t>
+      </w:r>
+    </w:p>
+    <w:p>
+      <w:pPr>
+        <w:autoSpaceDE w:val="0"/>
+        <w:autoSpaceDN w:val="0"/>
+        <w:adjustRightInd w:val="0"/>
+        <w:spacing w:after="0" w:line="240" w:lineRule="auto"/>
         <w:rPr>
           <w:rFonts w:ascii="Consolas" w:hAnsi="Consolas" w:cs="Consolas"/>
           <w:color w:val="000000"/>
           <w:sz w:val="16"/>
           <w:szCs w:val="16"/>
         </w:rPr>
-        <w:t>);</w:t>
-      </w:r>
-    </w:p>
-    <w:p>
-      <w:pPr>
-        <w:autoSpaceDE w:val="0"/>
-        <w:autoSpaceDN w:val="0"/>
-        <w:adjustRightInd w:val="0"/>
-        <w:spacing w:after="0" w:line="240" w:lineRule="auto"/>
+      </w:pPr>
+      <w:r>
         <w:rPr>
           <w:rFonts w:ascii="Consolas" w:hAnsi="Consolas" w:cs="Consolas"/>
           <w:color w:val="000000"/>
           <w:sz w:val="16"/>
           <w:szCs w:val="16"/>
         </w:rPr>
-      </w:pPr>
-      <w:r>
-        <w:rPr>
-          <w:rFonts w:ascii="Consolas" w:hAnsi="Consolas" w:cs="Consolas"/>
-          <w:color w:val="000000"/>
-          <w:sz w:val="16"/>
-          <w:szCs w:val="16"/>
-        </w:rPr>
         <w:t xml:space="preserve">            </w:t>
       </w:r>
-      <w:proofErr w:type="spellStart"/>
       <w:r>
         <w:rPr>
           <w:rFonts w:ascii="Consolas" w:hAnsi="Consolas" w:cs="Consolas"/>
@@ -19504,7 +18953,6 @@
         </w:rPr>
         <w:t>MultipartFormDataContent</w:t>
       </w:r>
-      <w:proofErr w:type="spellEnd"/>
       <w:r>
         <w:rPr>
           <w:rFonts w:ascii="Consolas" w:hAnsi="Consolas" w:cs="Consolas"/>
@@ -19532,8 +18980,6 @@
         </w:rPr>
         <w:t xml:space="preserve"> </w:t>
       </w:r>
-      <w:proofErr w:type="spellStart"/>
-      <w:proofErr w:type="gramStart"/>
       <w:r>
         <w:rPr>
           <w:rFonts w:ascii="Consolas" w:hAnsi="Consolas" w:cs="Consolas"/>
@@ -19543,7 +18989,6 @@
         </w:rPr>
         <w:t>MultipartFormDataContent</w:t>
       </w:r>
-      <w:proofErr w:type="spellEnd"/>
       <w:r>
         <w:rPr>
           <w:rFonts w:ascii="Consolas" w:hAnsi="Consolas" w:cs="Consolas"/>
@@ -19551,18 +18996,22 @@
           <w:sz w:val="16"/>
           <w:szCs w:val="16"/>
         </w:rPr>
-        <w:t>(</w:t>
-      </w:r>
-      <w:proofErr w:type="gramEnd"/>
-      <w:r>
+        <w:t>();</w:t>
+      </w:r>
+    </w:p>
+    <w:p>
+      <w:pPr>
+        <w:autoSpaceDE w:val="0"/>
+        <w:autoSpaceDN w:val="0"/>
+        <w:adjustRightInd w:val="0"/>
+        <w:spacing w:after="0" w:line="240" w:lineRule="auto"/>
         <w:rPr>
           <w:rFonts w:ascii="Consolas" w:hAnsi="Consolas" w:cs="Consolas"/>
           <w:color w:val="000000"/>
           <w:sz w:val="16"/>
           <w:szCs w:val="16"/>
         </w:rPr>
-        <w:t>);</w:t>
-      </w:r>
+      </w:pPr>
     </w:p>
     <w:p>
       <w:pPr>
@@ -19577,106 +19026,32 @@
           <w:szCs w:val="16"/>
         </w:rPr>
       </w:pPr>
-    </w:p>
-    <w:p>
-      <w:pPr>
-        <w:autoSpaceDE w:val="0"/>
-        <w:autoSpaceDN w:val="0"/>
-        <w:adjustRightInd w:val="0"/>
-        <w:spacing w:after="0" w:line="240" w:lineRule="auto"/>
+      <w:r>
         <w:rPr>
           <w:rFonts w:ascii="Consolas" w:hAnsi="Consolas" w:cs="Consolas"/>
           <w:color w:val="000000"/>
           <w:sz w:val="16"/>
           <w:szCs w:val="16"/>
         </w:rPr>
-      </w:pPr>
-      <w:r>
-        <w:rPr>
-          <w:rFonts w:ascii="Consolas" w:hAnsi="Consolas" w:cs="Consolas"/>
-          <w:color w:val="000000"/>
+        <w:t xml:space="preserve">            </w:t>
+      </w:r>
+      <w:r>
+        <w:rPr>
+          <w:rFonts w:ascii="Consolas" w:hAnsi="Consolas" w:cs="Consolas"/>
+          <w:color w:val="0000FF"/>
           <w:sz w:val="16"/>
           <w:szCs w:val="16"/>
         </w:rPr>
-        <w:t xml:space="preserve">            </w:t>
-      </w:r>
-      <w:proofErr w:type="gramStart"/>
-      <w:r>
-        <w:rPr>
-          <w:rFonts w:ascii="Consolas" w:hAnsi="Consolas" w:cs="Consolas"/>
-          <w:color w:val="0000FF"/>
+        <w:t>byte</w:t>
+      </w:r>
+      <w:r>
+        <w:rPr>
+          <w:rFonts w:ascii="Consolas" w:hAnsi="Consolas" w:cs="Consolas"/>
+          <w:color w:val="000000"/>
           <w:sz w:val="16"/>
           <w:szCs w:val="16"/>
         </w:rPr>
-        <w:t>byte</w:t>
-      </w:r>
-      <w:r>
-        <w:rPr>
-          <w:rFonts w:ascii="Consolas" w:hAnsi="Consolas" w:cs="Consolas"/>
-          <w:color w:val="000000"/>
-          <w:sz w:val="16"/>
-          <w:szCs w:val="16"/>
-        </w:rPr>
-        <w:t>[</w:t>
-      </w:r>
-      <w:proofErr w:type="gramEnd"/>
-      <w:r>
-        <w:rPr>
-          <w:rFonts w:ascii="Consolas" w:hAnsi="Consolas" w:cs="Consolas"/>
-          <w:color w:val="000000"/>
-          <w:sz w:val="16"/>
-          <w:szCs w:val="16"/>
-        </w:rPr>
-        <w:t xml:space="preserve">] </w:t>
-      </w:r>
-      <w:proofErr w:type="spellStart"/>
-      <w:r>
-        <w:rPr>
-          <w:rFonts w:ascii="Consolas" w:hAnsi="Consolas" w:cs="Consolas"/>
-          <w:color w:val="000000"/>
-          <w:sz w:val="16"/>
-          <w:szCs w:val="16"/>
-        </w:rPr>
-        <w:t>databytea</w:t>
-      </w:r>
-      <w:r>
-        <w:rPr>
-          <w:rFonts w:ascii="Consolas" w:hAnsi="Consolas" w:cs="Consolas"/>
-          <w:color w:val="000000"/>
-          <w:sz w:val="16"/>
-          <w:szCs w:val="16"/>
-        </w:rPr>
-        <w:t>rraystring</w:t>
-      </w:r>
-      <w:proofErr w:type="spellEnd"/>
-      <w:r>
-        <w:rPr>
-          <w:rFonts w:ascii="Consolas" w:hAnsi="Consolas" w:cs="Consolas"/>
-          <w:color w:val="000000"/>
-          <w:sz w:val="16"/>
-          <w:szCs w:val="16"/>
-        </w:rPr>
-        <w:t xml:space="preserve"> = </w:t>
-      </w:r>
-      <w:proofErr w:type="spellStart"/>
-      <w:r>
-        <w:rPr>
-          <w:rFonts w:ascii="Consolas" w:hAnsi="Consolas" w:cs="Consolas"/>
-          <w:color w:val="000000"/>
-          <w:sz w:val="16"/>
-          <w:szCs w:val="16"/>
-        </w:rPr>
-        <w:t>dataFileToByteArray</w:t>
-      </w:r>
-      <w:proofErr w:type="spellEnd"/>
-      <w:r>
-        <w:rPr>
-          <w:rFonts w:ascii="Consolas" w:hAnsi="Consolas" w:cs="Consolas"/>
-          <w:color w:val="000000"/>
-          <w:sz w:val="16"/>
-          <w:szCs w:val="16"/>
-        </w:rPr>
-        <w:t>(</w:t>
+        <w:t>[] databytearraystring = dataFileToByteArray(</w:t>
       </w:r>
       <w:r>
         <w:rPr>
@@ -19685,7 +19060,7 @@
           <w:sz w:val="16"/>
           <w:szCs w:val="16"/>
         </w:rPr>
-        <w:t>@"C:\</w:t>
+        <w:t>@"C:\localpath\</w:t>
       </w:r>
       <w:r>
         <w:rPr>
@@ -19694,7 +19069,7 @@
           <w:sz w:val="16"/>
           <w:szCs w:val="16"/>
         </w:rPr>
-        <w:t>localpath</w:t>
+        <w:t>nomnbre archivo</w:t>
       </w:r>
       <w:r>
         <w:rPr>
@@ -19703,26 +19078,31 @@
           <w:sz w:val="16"/>
           <w:szCs w:val="16"/>
         </w:rPr>
-        <w:t>\</w:t>
-      </w:r>
-      <w:r>
-        <w:rPr>
-          <w:rFonts w:ascii="Consolas" w:hAnsi="Consolas" w:cs="Consolas"/>
-          <w:color w:val="800000"/>
+        <w:t>.xml"</w:t>
+      </w:r>
+      <w:r>
+        <w:rPr>
+          <w:rFonts w:ascii="Consolas" w:hAnsi="Consolas" w:cs="Consolas"/>
+          <w:color w:val="000000"/>
           <w:sz w:val="16"/>
           <w:szCs w:val="16"/>
         </w:rPr>
-        <w:t>nomnbre archivo</w:t>
-      </w:r>
-      <w:r>
-        <w:rPr>
-          <w:rFonts w:ascii="Consolas" w:hAnsi="Consolas" w:cs="Consolas"/>
-          <w:color w:val="800000"/>
+        <w:t>);</w:t>
+      </w:r>
+    </w:p>
+    <w:p>
+      <w:pPr>
+        <w:autoSpaceDE w:val="0"/>
+        <w:autoSpaceDN w:val="0"/>
+        <w:adjustRightInd w:val="0"/>
+        <w:spacing w:after="0" w:line="240" w:lineRule="auto"/>
+        <w:rPr>
+          <w:rFonts w:ascii="Consolas" w:hAnsi="Consolas" w:cs="Consolas"/>
+          <w:color w:val="000000"/>
           <w:sz w:val="16"/>
           <w:szCs w:val="16"/>
         </w:rPr>
-        <w:t>.xml"</w:t>
-      </w:r>
+      </w:pPr>
       <w:r>
         <w:rPr>
           <w:rFonts w:ascii="Consolas" w:hAnsi="Consolas" w:cs="Consolas"/>
@@ -19730,22 +19110,17 @@
           <w:sz w:val="16"/>
           <w:szCs w:val="16"/>
         </w:rPr>
-        <w:t>);</w:t>
-      </w:r>
-    </w:p>
-    <w:p>
-      <w:pPr>
-        <w:autoSpaceDE w:val="0"/>
-        <w:autoSpaceDN w:val="0"/>
-        <w:adjustRightInd w:val="0"/>
-        <w:spacing w:after="0" w:line="240" w:lineRule="auto"/>
-        <w:rPr>
-          <w:rFonts w:ascii="Consolas" w:hAnsi="Consolas" w:cs="Consolas"/>
-          <w:color w:val="000000"/>
+        <w:t xml:space="preserve">            form.Add(</w:t>
+      </w:r>
+      <w:r>
+        <w:rPr>
+          <w:rFonts w:ascii="Consolas" w:hAnsi="Consolas" w:cs="Consolas"/>
+          <w:color w:val="0000FF"/>
           <w:sz w:val="16"/>
           <w:szCs w:val="16"/>
         </w:rPr>
-      </w:pPr>
+        <w:t>new</w:t>
+      </w:r>
       <w:r>
         <w:rPr>
           <w:rFonts w:ascii="Consolas" w:hAnsi="Consolas" w:cs="Consolas"/>
@@ -19753,49 +19128,8 @@
           <w:sz w:val="16"/>
           <w:szCs w:val="16"/>
         </w:rPr>
-        <w:t xml:space="preserve">            </w:t>
-      </w:r>
-      <w:proofErr w:type="spellStart"/>
-      <w:proofErr w:type="gramStart"/>
-      <w:r>
-        <w:rPr>
-          <w:rFonts w:ascii="Consolas" w:hAnsi="Consolas" w:cs="Consolas"/>
-          <w:color w:val="000000"/>
-          <w:sz w:val="16"/>
-          <w:szCs w:val="16"/>
-        </w:rPr>
-        <w:t>form.Add</w:t>
-      </w:r>
-      <w:proofErr w:type="spellEnd"/>
-      <w:r>
-        <w:rPr>
-          <w:rFonts w:ascii="Consolas" w:hAnsi="Consolas" w:cs="Consolas"/>
-          <w:color w:val="000000"/>
-          <w:sz w:val="16"/>
-          <w:szCs w:val="16"/>
-        </w:rPr>
-        <w:t>(</w:t>
-      </w:r>
-      <w:proofErr w:type="gramEnd"/>
-      <w:r>
-        <w:rPr>
-          <w:rFonts w:ascii="Consolas" w:hAnsi="Consolas" w:cs="Consolas"/>
-          <w:color w:val="0000FF"/>
-          <w:sz w:val="16"/>
-          <w:szCs w:val="16"/>
-        </w:rPr>
-        <w:t>new</w:t>
-      </w:r>
-      <w:r>
-        <w:rPr>
-          <w:rFonts w:ascii="Consolas" w:hAnsi="Consolas" w:cs="Consolas"/>
-          <w:color w:val="000000"/>
-          <w:sz w:val="16"/>
-          <w:szCs w:val="16"/>
-        </w:rPr>
         <w:t xml:space="preserve"> </w:t>
       </w:r>
-      <w:proofErr w:type="spellStart"/>
       <w:r>
         <w:rPr>
           <w:rFonts w:ascii="Consolas" w:hAnsi="Consolas" w:cs="Consolas"/>
@@ -19805,7 +19139,6 @@
         </w:rPr>
         <w:t>ByteArrayContent</w:t>
       </w:r>
-      <w:proofErr w:type="spellEnd"/>
       <w:r>
         <w:rPr>
           <w:rFonts w:ascii="Consolas" w:hAnsi="Consolas" w:cs="Consolas"/>
@@ -19830,8 +19163,6 @@
           <w:szCs w:val="16"/>
         </w:rPr>
       </w:pPr>
-      <w:proofErr w:type="spellStart"/>
-      <w:proofErr w:type="gramStart"/>
       <w:r>
         <w:rPr>
           <w:rFonts w:ascii="Consolas" w:hAnsi="Consolas" w:cs="Consolas"/>
@@ -19839,88 +19170,55 @@
           <w:sz w:val="16"/>
           <w:szCs w:val="16"/>
         </w:rPr>
-        <w:t>databytearraystring</w:t>
-      </w:r>
-      <w:proofErr w:type="spellEnd"/>
-      <w:proofErr w:type="gramEnd"/>
-      <w:r>
+        <w:t xml:space="preserve">databytearraystring, </w:t>
+      </w:r>
+    </w:p>
+    <w:p>
+      <w:pPr>
+        <w:autoSpaceDE w:val="0"/>
+        <w:autoSpaceDN w:val="0"/>
+        <w:adjustRightInd w:val="0"/>
+        <w:spacing w:after="0" w:line="240" w:lineRule="auto"/>
+        <w:ind w:left="720" w:firstLine="720"/>
         <w:rPr>
           <w:rFonts w:ascii="Consolas" w:hAnsi="Consolas" w:cs="Consolas"/>
           <w:color w:val="000000"/>
           <w:sz w:val="16"/>
           <w:szCs w:val="16"/>
         </w:rPr>
-        <w:t xml:space="preserve">, </w:t>
-      </w:r>
-    </w:p>
-    <w:p>
-      <w:pPr>
-        <w:autoSpaceDE w:val="0"/>
-        <w:autoSpaceDN w:val="0"/>
-        <w:adjustRightInd w:val="0"/>
-        <w:spacing w:after="0" w:line="240" w:lineRule="auto"/>
-        <w:ind w:left="720" w:firstLine="720"/>
+      </w:pPr>
+      <w:r>
         <w:rPr>
           <w:rFonts w:ascii="Consolas" w:hAnsi="Consolas" w:cs="Consolas"/>
           <w:color w:val="000000"/>
           <w:sz w:val="16"/>
           <w:szCs w:val="16"/>
         </w:rPr>
-      </w:pPr>
-      <w:r>
+        <w:t xml:space="preserve">0, </w:t>
+      </w:r>
+    </w:p>
+    <w:p>
+      <w:pPr>
+        <w:autoSpaceDE w:val="0"/>
+        <w:autoSpaceDN w:val="0"/>
+        <w:adjustRightInd w:val="0"/>
+        <w:spacing w:after="0" w:line="240" w:lineRule="auto"/>
+        <w:ind w:left="720" w:firstLine="720"/>
         <w:rPr>
           <w:rFonts w:ascii="Consolas" w:hAnsi="Consolas" w:cs="Consolas"/>
           <w:color w:val="000000"/>
           <w:sz w:val="16"/>
           <w:szCs w:val="16"/>
         </w:rPr>
-        <w:t xml:space="preserve">0, </w:t>
-      </w:r>
-    </w:p>
-    <w:p>
-      <w:pPr>
-        <w:autoSpaceDE w:val="0"/>
-        <w:autoSpaceDN w:val="0"/>
-        <w:adjustRightInd w:val="0"/>
-        <w:spacing w:after="0" w:line="240" w:lineRule="auto"/>
-        <w:ind w:left="720" w:firstLine="720"/>
+      </w:pPr>
+      <w:r>
         <w:rPr>
           <w:rFonts w:ascii="Consolas" w:hAnsi="Consolas" w:cs="Consolas"/>
           <w:color w:val="000000"/>
           <w:sz w:val="16"/>
           <w:szCs w:val="16"/>
         </w:rPr>
-      </w:pPr>
-      <w:proofErr w:type="spellStart"/>
-      <w:proofErr w:type="gramStart"/>
-      <w:r>
-        <w:rPr>
-          <w:rFonts w:ascii="Consolas" w:hAnsi="Consolas" w:cs="Consolas"/>
-          <w:color w:val="000000"/>
-          <w:sz w:val="16"/>
-          <w:szCs w:val="16"/>
-        </w:rPr>
-        <w:t>databytearraystring.Count</w:t>
-      </w:r>
-      <w:proofErr w:type="spellEnd"/>
-      <w:r>
-        <w:rPr>
-          <w:rFonts w:ascii="Consolas" w:hAnsi="Consolas" w:cs="Consolas"/>
-          <w:color w:val="000000"/>
-          <w:sz w:val="16"/>
-          <w:szCs w:val="16"/>
-        </w:rPr>
-        <w:t>(</w:t>
-      </w:r>
-      <w:proofErr w:type="gramEnd"/>
-      <w:r>
-        <w:rPr>
-          <w:rFonts w:ascii="Consolas" w:hAnsi="Consolas" w:cs="Consolas"/>
-          <w:color w:val="000000"/>
-          <w:sz w:val="16"/>
-          <w:szCs w:val="16"/>
-        </w:rPr>
-        <w:t xml:space="preserve">)), </w:t>
+        <w:t xml:space="preserve">databytearraystring.Count()), </w:t>
       </w:r>
     </w:p>
     <w:p>
@@ -19946,8 +19244,6 @@
         </w:rPr>
         <w:t>"</w:t>
       </w:r>
-      <w:proofErr w:type="spellStart"/>
-      <w:proofErr w:type="gramStart"/>
       <w:r>
         <w:rPr>
           <w:rFonts w:ascii="Consolas" w:hAnsi="Consolas" w:cs="Consolas"/>
@@ -19955,10 +19251,8 @@
           <w:sz w:val="16"/>
           <w:szCs w:val="16"/>
         </w:rPr>
-        <w:t>nombre</w:t>
-      </w:r>
-      <w:proofErr w:type="spellEnd"/>
-      <w:proofErr w:type="gramEnd"/>
+        <w:t>nombre archivo</w:t>
+      </w:r>
       <w:r>
         <w:rPr>
           <w:rFonts w:ascii="Consolas" w:hAnsi="Consolas" w:cs="Consolas"/>
@@ -19966,9 +19260,32 @@
           <w:sz w:val="16"/>
           <w:szCs w:val="16"/>
         </w:rPr>
-        <w:t xml:space="preserve"> </w:t>
-      </w:r>
-      <w:proofErr w:type="spellStart"/>
+        <w:t>"</w:t>
+      </w:r>
+      <w:r>
+        <w:rPr>
+          <w:rFonts w:ascii="Consolas" w:hAnsi="Consolas" w:cs="Consolas"/>
+          <w:color w:val="000000"/>
+          <w:sz w:val="16"/>
+          <w:szCs w:val="16"/>
+        </w:rPr>
+        <w:t xml:space="preserve">, </w:t>
+      </w:r>
+    </w:p>
+    <w:p>
+      <w:pPr>
+        <w:autoSpaceDE w:val="0"/>
+        <w:autoSpaceDN w:val="0"/>
+        <w:adjustRightInd w:val="0"/>
+        <w:spacing w:after="0" w:line="240" w:lineRule="auto"/>
+        <w:ind w:left="720" w:firstLine="720"/>
+        <w:rPr>
+          <w:rFonts w:ascii="Consolas" w:hAnsi="Consolas" w:cs="Consolas"/>
+          <w:color w:val="000000"/>
+          <w:sz w:val="16"/>
+          <w:szCs w:val="16"/>
+        </w:rPr>
+      </w:pPr>
       <w:r>
         <w:rPr>
           <w:rFonts w:ascii="Consolas" w:hAnsi="Consolas" w:cs="Consolas"/>
@@ -19976,9 +19293,8 @@
           <w:sz w:val="16"/>
           <w:szCs w:val="16"/>
         </w:rPr>
-        <w:t>archivo</w:t>
-      </w:r>
-      <w:proofErr w:type="spellEnd"/>
+        <w:t>"</w:t>
+      </w:r>
       <w:r>
         <w:rPr>
           <w:rFonts w:ascii="Consolas" w:hAnsi="Consolas" w:cs="Consolas"/>
@@ -19986,32 +19302,8 @@
           <w:sz w:val="16"/>
           <w:szCs w:val="16"/>
         </w:rPr>
-        <w:t>"</w:t>
-      </w:r>
-      <w:r>
-        <w:rPr>
-          <w:rFonts w:ascii="Consolas" w:hAnsi="Consolas" w:cs="Consolas"/>
-          <w:color w:val="000000"/>
-          <w:sz w:val="16"/>
-          <w:szCs w:val="16"/>
-        </w:rPr>
-        <w:t xml:space="preserve">, </w:t>
-      </w:r>
-    </w:p>
-    <w:p>
-      <w:pPr>
-        <w:autoSpaceDE w:val="0"/>
-        <w:autoSpaceDN w:val="0"/>
-        <w:adjustRightInd w:val="0"/>
-        <w:spacing w:after="0" w:line="240" w:lineRule="auto"/>
-        <w:ind w:left="720" w:firstLine="720"/>
-        <w:rPr>
-          <w:rFonts w:ascii="Consolas" w:hAnsi="Consolas" w:cs="Consolas"/>
-          <w:color w:val="000000"/>
-          <w:sz w:val="16"/>
-          <w:szCs w:val="16"/>
-        </w:rPr>
-      </w:pPr>
+        <w:t>nombre archivo</w:t>
+      </w:r>
       <w:r>
         <w:rPr>
           <w:rFonts w:ascii="Consolas" w:hAnsi="Consolas" w:cs="Consolas"/>
@@ -20019,10 +19311,40 @@
           <w:sz w:val="16"/>
           <w:szCs w:val="16"/>
         </w:rPr>
-        <w:t>"</w:t>
-      </w:r>
-      <w:proofErr w:type="spellStart"/>
-      <w:proofErr w:type="gramStart"/>
+        <w:t>.xml"</w:t>
+      </w:r>
+      <w:r>
+        <w:rPr>
+          <w:rFonts w:ascii="Consolas" w:hAnsi="Consolas" w:cs="Consolas"/>
+          <w:color w:val="000000"/>
+          <w:sz w:val="16"/>
+          <w:szCs w:val="16"/>
+        </w:rPr>
+        <w:t>);</w:t>
+      </w:r>
+    </w:p>
+    <w:p>
+      <w:pPr>
+        <w:autoSpaceDE w:val="0"/>
+        <w:autoSpaceDN w:val="0"/>
+        <w:adjustRightInd w:val="0"/>
+        <w:spacing w:after="0" w:line="240" w:lineRule="auto"/>
+        <w:rPr>
+          <w:rFonts w:ascii="Consolas" w:hAnsi="Consolas" w:cs="Consolas"/>
+          <w:color w:val="000000"/>
+          <w:sz w:val="16"/>
+          <w:szCs w:val="16"/>
+        </w:rPr>
+      </w:pPr>
+      <w:r>
+        <w:rPr>
+          <w:rFonts w:ascii="Consolas" w:hAnsi="Consolas" w:cs="Consolas"/>
+          <w:color w:val="000000"/>
+          <w:sz w:val="16"/>
+          <w:szCs w:val="16"/>
+        </w:rPr>
+        <w:t xml:space="preserve">            httpClient.DefaultRequestHeaders.Add(</w:t>
+      </w:r>
       <w:r>
         <w:rPr>
           <w:rFonts w:ascii="Consolas" w:hAnsi="Consolas" w:cs="Consolas"/>
@@ -20030,10 +19352,17 @@
           <w:sz w:val="16"/>
           <w:szCs w:val="16"/>
         </w:rPr>
-        <w:t>nombre</w:t>
-      </w:r>
-      <w:proofErr w:type="spellEnd"/>
-      <w:proofErr w:type="gramEnd"/>
+        <w:t>"x-key"</w:t>
+      </w:r>
+      <w:r>
+        <w:rPr>
+          <w:rFonts w:ascii="Consolas" w:hAnsi="Consolas" w:cs="Consolas"/>
+          <w:color w:val="000000"/>
+          <w:sz w:val="16"/>
+          <w:szCs w:val="16"/>
+        </w:rPr>
+        <w:t xml:space="preserve">, </w:t>
+      </w:r>
       <w:r>
         <w:rPr>
           <w:rFonts w:ascii="Consolas" w:hAnsi="Consolas" w:cs="Consolas"/>
@@ -20041,7 +19370,57 @@
           <w:sz w:val="16"/>
           <w:szCs w:val="16"/>
         </w:rPr>
-        <w:t xml:space="preserve"> archivo</w:t>
+        <w:t>"12345678888856123456"</w:t>
+      </w:r>
+      <w:r>
+        <w:rPr>
+          <w:rFonts w:ascii="Consolas" w:hAnsi="Consolas" w:cs="Consolas"/>
+          <w:color w:val="000000"/>
+          <w:sz w:val="16"/>
+          <w:szCs w:val="16"/>
+        </w:rPr>
+        <w:t>);</w:t>
+      </w:r>
+    </w:p>
+    <w:p>
+      <w:pPr>
+        <w:autoSpaceDE w:val="0"/>
+        <w:autoSpaceDN w:val="0"/>
+        <w:adjustRightInd w:val="0"/>
+        <w:spacing w:after="0" w:line="240" w:lineRule="auto"/>
+        <w:rPr>
+          <w:rFonts w:ascii="Consolas" w:hAnsi="Consolas" w:cs="Consolas"/>
+          <w:color w:val="000000"/>
+          <w:sz w:val="16"/>
+          <w:szCs w:val="16"/>
+        </w:rPr>
+      </w:pPr>
+      <w:r>
+        <w:rPr>
+          <w:rFonts w:ascii="Consolas" w:hAnsi="Consolas" w:cs="Consolas"/>
+          <w:color w:val="000000"/>
+          <w:sz w:val="16"/>
+          <w:szCs w:val="16"/>
+        </w:rPr>
+        <w:t xml:space="preserve">            </w:t>
+      </w:r>
+      <w:r>
+        <w:rPr>
+          <w:rFonts w:ascii="Consolas" w:hAnsi="Consolas" w:cs="Consolas"/>
+          <w:color w:val="2B91AF"/>
+          <w:sz w:val="16"/>
+          <w:szCs w:val="16"/>
+        </w:rPr>
+        <w:t>HttpResponseMessage</w:t>
+      </w:r>
+      <w:r>
+        <w:rPr>
+          <w:rFonts w:ascii="Consolas" w:hAnsi="Consolas" w:cs="Consolas"/>
+          <w:color w:val="000000"/>
+          <w:sz w:val="16"/>
+          <w:szCs w:val="16"/>
+        </w:rPr>
+        <w:t xml:space="preserve"> response = httpClient.PostAsync(</w:t>
       </w:r>
       <w:r>
         <w:rPr>
@@ -20050,7 +19429,7 @@
           <w:sz w:val="16"/>
           <w:szCs w:val="16"/>
         </w:rPr>
-        <w:t>.xml"</w:t>
+        <w:t>"http://desarrollo.chileautos.cl/integrador/API-CLAAutomotora/Upload"</w:t>
       </w:r>
       <w:r>
         <w:rPr>
@@ -20059,7 +19438,7 @@
           <w:sz w:val="16"/>
           <w:szCs w:val="16"/>
         </w:rPr>
-        <w:t>);</w:t>
+        <w:t>, form).Result;</w:t>
       </w:r>
     </w:p>
     <w:p>
@@ -20075,17 +19454,20 @@
           <w:szCs w:val="16"/>
         </w:rPr>
       </w:pPr>
-      <w:r>
+    </w:p>
+    <w:p>
+      <w:pPr>
+        <w:autoSpaceDE w:val="0"/>
+        <w:autoSpaceDN w:val="0"/>
+        <w:adjustRightInd w:val="0"/>
+        <w:spacing w:after="0" w:line="240" w:lineRule="auto"/>
         <w:rPr>
           <w:rFonts w:ascii="Consolas" w:hAnsi="Consolas" w:cs="Consolas"/>
           <w:color w:val="000000"/>
           <w:sz w:val="16"/>
           <w:szCs w:val="16"/>
         </w:rPr>
-        <w:t xml:space="preserve">            </w:t>
-      </w:r>
-      <w:proofErr w:type="spellStart"/>
-      <w:proofErr w:type="gramStart"/>
+      </w:pPr>
       <w:r>
         <w:rPr>
           <w:rFonts w:ascii="Consolas" w:hAnsi="Consolas" w:cs="Consolas"/>
@@ -20093,64 +19475,77 @@
           <w:sz w:val="16"/>
           <w:szCs w:val="16"/>
         </w:rPr>
-        <w:t>httpClient.DefaultRequestHeaders.Add</w:t>
-      </w:r>
-      <w:proofErr w:type="spellEnd"/>
-      <w:r>
+        <w:t xml:space="preserve">            httpClient.Dispose();</w:t>
+      </w:r>
+    </w:p>
+    <w:p>
+      <w:pPr>
+        <w:autoSpaceDE w:val="0"/>
+        <w:autoSpaceDN w:val="0"/>
+        <w:adjustRightInd w:val="0"/>
+        <w:spacing w:after="0" w:line="240" w:lineRule="auto"/>
         <w:rPr>
           <w:rFonts w:ascii="Consolas" w:hAnsi="Consolas" w:cs="Consolas"/>
           <w:color w:val="000000"/>
           <w:sz w:val="16"/>
           <w:szCs w:val="16"/>
         </w:rPr>
-        <w:t>(</w:t>
-      </w:r>
-      <w:proofErr w:type="gramEnd"/>
-      <w:r>
-        <w:rPr>
-          <w:rFonts w:ascii="Consolas" w:hAnsi="Consolas" w:cs="Consolas"/>
-          <w:color w:val="A31515"/>
+      </w:pPr>
+      <w:r>
+        <w:rPr>
+          <w:rFonts w:ascii="Consolas" w:hAnsi="Consolas" w:cs="Consolas"/>
+          <w:color w:val="000000"/>
           <w:sz w:val="16"/>
           <w:szCs w:val="16"/>
         </w:rPr>
-        <w:t>"x-key"</w:t>
-      </w:r>
-      <w:r>
-        <w:rPr>
-          <w:rFonts w:ascii="Consolas" w:hAnsi="Consolas" w:cs="Consolas"/>
-          <w:color w:val="000000"/>
+        <w:t xml:space="preserve">            </w:t>
+      </w:r>
+      <w:r>
+        <w:rPr>
+          <w:rFonts w:ascii="Consolas" w:hAnsi="Consolas" w:cs="Consolas"/>
+          <w:color w:val="0000FF"/>
           <w:sz w:val="16"/>
           <w:szCs w:val="16"/>
         </w:rPr>
-        <w:t xml:space="preserve">, </w:t>
-      </w:r>
-      <w:r>
-        <w:rPr>
-          <w:rFonts w:ascii="Consolas" w:hAnsi="Consolas" w:cs="Consolas"/>
-          <w:color w:val="A31515"/>
+        <w:t>string</w:t>
+      </w:r>
+      <w:r>
+        <w:rPr>
+          <w:rFonts w:ascii="Consolas" w:hAnsi="Consolas" w:cs="Consolas"/>
+          <w:color w:val="000000"/>
           <w:sz w:val="16"/>
           <w:szCs w:val="16"/>
         </w:rPr>
-        <w:t>"</w:t>
-      </w:r>
-      <w:r>
-        <w:rPr>
-          <w:rFonts w:ascii="Consolas" w:hAnsi="Consolas" w:cs="Consolas"/>
-          <w:color w:val="A31515"/>
+        <w:t xml:space="preserve"> sd = response.Content.ReadAsStringAsync().Result;</w:t>
+      </w:r>
+    </w:p>
+    <w:p>
+      <w:pPr>
+        <w:autoSpaceDE w:val="0"/>
+        <w:autoSpaceDN w:val="0"/>
+        <w:adjustRightInd w:val="0"/>
+        <w:spacing w:after="0" w:line="240" w:lineRule="auto"/>
+        <w:rPr>
+          <w:rFonts w:ascii="Consolas" w:hAnsi="Consolas" w:cs="Consolas"/>
+          <w:color w:val="000000"/>
           <w:sz w:val="16"/>
           <w:szCs w:val="16"/>
         </w:rPr>
-        <w:t>12345678888856123456</w:t>
-      </w:r>
-      <w:r>
-        <w:rPr>
-          <w:rFonts w:ascii="Consolas" w:hAnsi="Consolas" w:cs="Consolas"/>
-          <w:color w:val="A31515"/>
+      </w:pPr>
+    </w:p>
+    <w:p>
+      <w:pPr>
+        <w:autoSpaceDE w:val="0"/>
+        <w:autoSpaceDN w:val="0"/>
+        <w:adjustRightInd w:val="0"/>
+        <w:spacing w:after="0" w:line="240" w:lineRule="auto"/>
+        <w:rPr>
+          <w:rFonts w:ascii="Consolas" w:hAnsi="Consolas" w:cs="Consolas"/>
+          <w:color w:val="000000"/>
           <w:sz w:val="16"/>
           <w:szCs w:val="16"/>
         </w:rPr>
-        <w:t>"</w:t>
-      </w:r>
+      </w:pPr>
       <w:r>
         <w:rPr>
           <w:rFonts w:ascii="Consolas" w:hAnsi="Consolas" w:cs="Consolas"/>
@@ -20158,7 +19553,7 @@
           <w:sz w:val="16"/>
           <w:szCs w:val="16"/>
         </w:rPr>
-        <w:t>);</w:t>
+        <w:t xml:space="preserve">        }</w:t>
       </w:r>
     </w:p>
     <w:p>
@@ -20181,9 +19576,149 @@
           <w:sz w:val="16"/>
           <w:szCs w:val="16"/>
         </w:rPr>
+        <w:t xml:space="preserve">        </w:t>
+      </w:r>
+    </w:p>
+    <w:p>
+      <w:pPr>
+        <w:autoSpaceDE w:val="0"/>
+        <w:autoSpaceDN w:val="0"/>
+        <w:adjustRightInd w:val="0"/>
+        <w:spacing w:after="0" w:line="240" w:lineRule="auto"/>
+        <w:rPr>
+          <w:rFonts w:ascii="Consolas" w:hAnsi="Consolas" w:cs="Consolas"/>
+          <w:color w:val="000000"/>
+          <w:sz w:val="16"/>
+          <w:szCs w:val="16"/>
+        </w:rPr>
+      </w:pPr>
+      <w:r>
+        <w:rPr>
+          <w:rFonts w:ascii="Consolas" w:hAnsi="Consolas" w:cs="Consolas"/>
+          <w:color w:val="000000"/>
+          <w:sz w:val="16"/>
+          <w:szCs w:val="16"/>
+        </w:rPr>
+        <w:t xml:space="preserve">        </w:t>
+      </w:r>
+      <w:r>
+        <w:rPr>
+          <w:rFonts w:ascii="Consolas" w:hAnsi="Consolas" w:cs="Consolas"/>
+          <w:color w:val="0000FF"/>
+          <w:sz w:val="16"/>
+          <w:szCs w:val="16"/>
+        </w:rPr>
+        <w:t>private</w:t>
+      </w:r>
+      <w:r>
+        <w:rPr>
+          <w:rFonts w:ascii="Consolas" w:hAnsi="Consolas" w:cs="Consolas"/>
+          <w:color w:val="000000"/>
+          <w:sz w:val="16"/>
+          <w:szCs w:val="16"/>
+        </w:rPr>
+        <w:t xml:space="preserve"> </w:t>
+      </w:r>
+      <w:r>
+        <w:rPr>
+          <w:rFonts w:ascii="Consolas" w:hAnsi="Consolas" w:cs="Consolas"/>
+          <w:color w:val="0000FF"/>
+          <w:sz w:val="16"/>
+          <w:szCs w:val="16"/>
+        </w:rPr>
+        <w:t>static</w:t>
+      </w:r>
+      <w:r>
+        <w:rPr>
+          <w:rFonts w:ascii="Consolas" w:hAnsi="Consolas" w:cs="Consolas"/>
+          <w:color w:val="000000"/>
+          <w:sz w:val="16"/>
+          <w:szCs w:val="16"/>
+        </w:rPr>
+        <w:t xml:space="preserve"> </w:t>
+      </w:r>
+      <w:r>
+        <w:rPr>
+          <w:rFonts w:ascii="Consolas" w:hAnsi="Consolas" w:cs="Consolas"/>
+          <w:color w:val="0000FF"/>
+          <w:sz w:val="16"/>
+          <w:szCs w:val="16"/>
+        </w:rPr>
+        <w:t>byte</w:t>
+      </w:r>
+      <w:r>
+        <w:rPr>
+          <w:rFonts w:ascii="Consolas" w:hAnsi="Consolas" w:cs="Consolas"/>
+          <w:color w:val="000000"/>
+          <w:sz w:val="16"/>
+          <w:szCs w:val="16"/>
+        </w:rPr>
+        <w:t>[] dataFileToByteArray(</w:t>
+      </w:r>
+      <w:r>
+        <w:rPr>
+          <w:rFonts w:ascii="Consolas" w:hAnsi="Consolas" w:cs="Consolas"/>
+          <w:color w:val="0000FF"/>
+          <w:sz w:val="16"/>
+          <w:szCs w:val="16"/>
+        </w:rPr>
+        <w:t>string</w:t>
+      </w:r>
+      <w:r>
+        <w:rPr>
+          <w:rFonts w:ascii="Consolas" w:hAnsi="Consolas" w:cs="Consolas"/>
+          <w:color w:val="000000"/>
+          <w:sz w:val="16"/>
+          <w:szCs w:val="16"/>
+        </w:rPr>
+        <w:t xml:space="preserve"> fullFilePath)</w:t>
+      </w:r>
+    </w:p>
+    <w:p>
+      <w:pPr>
+        <w:autoSpaceDE w:val="0"/>
+        <w:autoSpaceDN w:val="0"/>
+        <w:adjustRightInd w:val="0"/>
+        <w:spacing w:after="0" w:line="240" w:lineRule="auto"/>
+        <w:rPr>
+          <w:rFonts w:ascii="Consolas" w:hAnsi="Consolas" w:cs="Consolas"/>
+          <w:color w:val="000000"/>
+          <w:sz w:val="16"/>
+          <w:szCs w:val="16"/>
+        </w:rPr>
+      </w:pPr>
+      <w:r>
+        <w:rPr>
+          <w:rFonts w:ascii="Consolas" w:hAnsi="Consolas" w:cs="Consolas"/>
+          <w:color w:val="000000"/>
+          <w:sz w:val="16"/>
+          <w:szCs w:val="16"/>
+        </w:rPr>
+        <w:t xml:space="preserve">        {</w:t>
+      </w:r>
+    </w:p>
+    <w:p>
+      <w:pPr>
+        <w:autoSpaceDE w:val="0"/>
+        <w:autoSpaceDN w:val="0"/>
+        <w:adjustRightInd w:val="0"/>
+        <w:spacing w:after="0" w:line="240" w:lineRule="auto"/>
+        <w:rPr>
+          <w:rFonts w:ascii="Consolas" w:hAnsi="Consolas" w:cs="Consolas"/>
+          <w:color w:val="000000"/>
+          <w:sz w:val="16"/>
+          <w:szCs w:val="16"/>
+        </w:rPr>
+      </w:pPr>
+      <w:r>
+        <w:rPr>
+          <w:rFonts w:ascii="Consolas" w:hAnsi="Consolas" w:cs="Consolas"/>
+          <w:color w:val="000000"/>
+          <w:sz w:val="16"/>
+          <w:szCs w:val="16"/>
+        </w:rPr>
         <w:t xml:space="preserve">            </w:t>
       </w:r>
-      <w:proofErr w:type="spellStart"/>
       <w:r>
         <w:rPr>
           <w:rFonts w:ascii="Consolas" w:hAnsi="Consolas" w:cs="Consolas"/>
@@ -20191,9 +19726,8 @@
           <w:sz w:val="16"/>
           <w:szCs w:val="16"/>
         </w:rPr>
-        <w:t>HttpResponseMessage</w:t>
-      </w:r>
-      <w:proofErr w:type="spellEnd"/>
+        <w:t>FileStream</w:t>
+      </w:r>
       <w:r>
         <w:rPr>
           <w:rFonts w:ascii="Consolas" w:hAnsi="Consolas" w:cs="Consolas"/>
@@ -20201,432 +19735,8 @@
           <w:sz w:val="16"/>
           <w:szCs w:val="16"/>
         </w:rPr>
-        <w:t xml:space="preserve"> response = </w:t>
-      </w:r>
-      <w:proofErr w:type="gramStart"/>
-      <w:r>
-        <w:rPr>
-          <w:rFonts w:ascii="Consolas" w:hAnsi="Consolas" w:cs="Consolas"/>
-          <w:color w:val="000000"/>
-          <w:sz w:val="16"/>
-          <w:szCs w:val="16"/>
-        </w:rPr>
-        <w:t>httpClient.PostAsync(</w:t>
-      </w:r>
-      <w:proofErr w:type="gramEnd"/>
-      <w:r>
-        <w:rPr>
-          <w:rFonts w:ascii="Consolas" w:hAnsi="Consolas" w:cs="Consolas"/>
-          <w:color w:val="A31515"/>
-          <w:sz w:val="16"/>
-          <w:szCs w:val="16"/>
-        </w:rPr>
-        <w:t>"http://desarrollo.chileautos.cl/integrador/API-CLAAutomotora/Upload"</w:t>
-      </w:r>
-      <w:r>
-        <w:rPr>
-          <w:rFonts w:ascii="Consolas" w:hAnsi="Consolas" w:cs="Consolas"/>
-          <w:color w:val="000000"/>
-          <w:sz w:val="16"/>
-          <w:szCs w:val="16"/>
-        </w:rPr>
-        <w:t>, form).Result;</w:t>
-      </w:r>
-    </w:p>
-    <w:p>
-      <w:pPr>
-        <w:autoSpaceDE w:val="0"/>
-        <w:autoSpaceDN w:val="0"/>
-        <w:adjustRightInd w:val="0"/>
-        <w:spacing w:after="0" w:line="240" w:lineRule="auto"/>
-        <w:rPr>
-          <w:rFonts w:ascii="Consolas" w:hAnsi="Consolas" w:cs="Consolas"/>
-          <w:color w:val="000000"/>
-          <w:sz w:val="16"/>
-          <w:szCs w:val="16"/>
-        </w:rPr>
-      </w:pPr>
-    </w:p>
-    <w:p>
-      <w:pPr>
-        <w:autoSpaceDE w:val="0"/>
-        <w:autoSpaceDN w:val="0"/>
-        <w:adjustRightInd w:val="0"/>
-        <w:spacing w:after="0" w:line="240" w:lineRule="auto"/>
-        <w:rPr>
-          <w:rFonts w:ascii="Consolas" w:hAnsi="Consolas" w:cs="Consolas"/>
-          <w:color w:val="000000"/>
-          <w:sz w:val="16"/>
-          <w:szCs w:val="16"/>
-        </w:rPr>
-      </w:pPr>
-      <w:r>
-        <w:rPr>
-          <w:rFonts w:ascii="Consolas" w:hAnsi="Consolas" w:cs="Consolas"/>
-          <w:color w:val="000000"/>
-          <w:sz w:val="16"/>
-          <w:szCs w:val="16"/>
-        </w:rPr>
-        <w:t xml:space="preserve">            </w:t>
-      </w:r>
-      <w:proofErr w:type="spellStart"/>
-      <w:proofErr w:type="gramStart"/>
-      <w:r>
-        <w:rPr>
-          <w:rFonts w:ascii="Consolas" w:hAnsi="Consolas" w:cs="Consolas"/>
-          <w:color w:val="000000"/>
-          <w:sz w:val="16"/>
-          <w:szCs w:val="16"/>
-        </w:rPr>
-        <w:t>httpClient.Dispose</w:t>
-      </w:r>
-      <w:proofErr w:type="spellEnd"/>
-      <w:r>
-        <w:rPr>
-          <w:rFonts w:ascii="Consolas" w:hAnsi="Consolas" w:cs="Consolas"/>
-          <w:color w:val="000000"/>
-          <w:sz w:val="16"/>
-          <w:szCs w:val="16"/>
-        </w:rPr>
-        <w:t>(</w:t>
-      </w:r>
-      <w:proofErr w:type="gramEnd"/>
-      <w:r>
-        <w:rPr>
-          <w:rFonts w:ascii="Consolas" w:hAnsi="Consolas" w:cs="Consolas"/>
-          <w:color w:val="000000"/>
-          <w:sz w:val="16"/>
-          <w:szCs w:val="16"/>
-        </w:rPr>
-        <w:t>);</w:t>
-      </w:r>
-    </w:p>
-    <w:p>
-      <w:pPr>
-        <w:autoSpaceDE w:val="0"/>
-        <w:autoSpaceDN w:val="0"/>
-        <w:adjustRightInd w:val="0"/>
-        <w:spacing w:after="0" w:line="240" w:lineRule="auto"/>
-        <w:rPr>
-          <w:rFonts w:ascii="Consolas" w:hAnsi="Consolas" w:cs="Consolas"/>
-          <w:color w:val="000000"/>
-          <w:sz w:val="16"/>
-          <w:szCs w:val="16"/>
-        </w:rPr>
-      </w:pPr>
-      <w:r>
-        <w:rPr>
-          <w:rFonts w:ascii="Consolas" w:hAnsi="Consolas" w:cs="Consolas"/>
-          <w:color w:val="000000"/>
-          <w:sz w:val="16"/>
-          <w:szCs w:val="16"/>
-        </w:rPr>
-        <w:t xml:space="preserve">            </w:t>
-      </w:r>
-      <w:proofErr w:type="gramStart"/>
-      <w:r>
-        <w:rPr>
-          <w:rFonts w:ascii="Consolas" w:hAnsi="Consolas" w:cs="Consolas"/>
-          <w:color w:val="0000FF"/>
-          <w:sz w:val="16"/>
-          <w:szCs w:val="16"/>
-        </w:rPr>
-        <w:t>string</w:t>
-      </w:r>
-      <w:proofErr w:type="gramEnd"/>
-      <w:r>
-        <w:rPr>
-          <w:rFonts w:ascii="Consolas" w:hAnsi="Consolas" w:cs="Consolas"/>
-          <w:color w:val="000000"/>
-          <w:sz w:val="16"/>
-          <w:szCs w:val="16"/>
-        </w:rPr>
-        <w:t xml:space="preserve"> </w:t>
-      </w:r>
-      <w:proofErr w:type="spellStart"/>
-      <w:r>
-        <w:rPr>
-          <w:rFonts w:ascii="Consolas" w:hAnsi="Consolas" w:cs="Consolas"/>
-          <w:color w:val="000000"/>
-          <w:sz w:val="16"/>
-          <w:szCs w:val="16"/>
-        </w:rPr>
-        <w:t>sd</w:t>
-      </w:r>
-      <w:proofErr w:type="spellEnd"/>
-      <w:r>
-        <w:rPr>
-          <w:rFonts w:ascii="Consolas" w:hAnsi="Consolas" w:cs="Consolas"/>
-          <w:color w:val="000000"/>
-          <w:sz w:val="16"/>
-          <w:szCs w:val="16"/>
-        </w:rPr>
-        <w:t xml:space="preserve"> = </w:t>
-      </w:r>
-      <w:proofErr w:type="spellStart"/>
-      <w:r>
-        <w:rPr>
-          <w:rFonts w:ascii="Consolas" w:hAnsi="Consolas" w:cs="Consolas"/>
-          <w:color w:val="000000"/>
-          <w:sz w:val="16"/>
-          <w:szCs w:val="16"/>
-        </w:rPr>
-        <w:t>response.Content.ReadAsStringAsync</w:t>
-      </w:r>
-      <w:proofErr w:type="spellEnd"/>
-      <w:r>
-        <w:rPr>
-          <w:rFonts w:ascii="Consolas" w:hAnsi="Consolas" w:cs="Consolas"/>
-          <w:color w:val="000000"/>
-          <w:sz w:val="16"/>
-          <w:szCs w:val="16"/>
-        </w:rPr>
-        <w:t>().Result;</w:t>
-      </w:r>
-    </w:p>
-    <w:p>
-      <w:pPr>
-        <w:autoSpaceDE w:val="0"/>
-        <w:autoSpaceDN w:val="0"/>
-        <w:adjustRightInd w:val="0"/>
-        <w:spacing w:after="0" w:line="240" w:lineRule="auto"/>
-        <w:rPr>
-          <w:rFonts w:ascii="Consolas" w:hAnsi="Consolas" w:cs="Consolas"/>
-          <w:color w:val="000000"/>
-          <w:sz w:val="16"/>
-          <w:szCs w:val="16"/>
-        </w:rPr>
-      </w:pPr>
-    </w:p>
-    <w:p>
-      <w:pPr>
-        <w:autoSpaceDE w:val="0"/>
-        <w:autoSpaceDN w:val="0"/>
-        <w:adjustRightInd w:val="0"/>
-        <w:spacing w:after="0" w:line="240" w:lineRule="auto"/>
-        <w:rPr>
-          <w:rFonts w:ascii="Consolas" w:hAnsi="Consolas" w:cs="Consolas"/>
-          <w:color w:val="000000"/>
-          <w:sz w:val="16"/>
-          <w:szCs w:val="16"/>
-        </w:rPr>
-      </w:pPr>
-      <w:r>
-        <w:rPr>
-          <w:rFonts w:ascii="Consolas" w:hAnsi="Consolas" w:cs="Consolas"/>
-          <w:color w:val="000000"/>
-          <w:sz w:val="16"/>
-          <w:szCs w:val="16"/>
-        </w:rPr>
-        <w:t xml:space="preserve">        }</w:t>
-      </w:r>
-    </w:p>
-    <w:p>
-      <w:pPr>
-        <w:autoSpaceDE w:val="0"/>
-        <w:autoSpaceDN w:val="0"/>
-        <w:adjustRightInd w:val="0"/>
-        <w:spacing w:after="0" w:line="240" w:lineRule="auto"/>
-        <w:rPr>
-          <w:rFonts w:ascii="Consolas" w:hAnsi="Consolas" w:cs="Consolas"/>
-          <w:color w:val="000000"/>
-          <w:sz w:val="16"/>
-          <w:szCs w:val="16"/>
-        </w:rPr>
-      </w:pPr>
-      <w:r>
-        <w:rPr>
-          <w:rFonts w:ascii="Consolas" w:hAnsi="Consolas" w:cs="Consolas"/>
-          <w:color w:val="000000"/>
-          <w:sz w:val="16"/>
-          <w:szCs w:val="16"/>
-        </w:rPr>
-        <w:t xml:space="preserve">        </w:t>
-      </w:r>
-    </w:p>
-    <w:p>
-      <w:pPr>
-        <w:autoSpaceDE w:val="0"/>
-        <w:autoSpaceDN w:val="0"/>
-        <w:adjustRightInd w:val="0"/>
-        <w:spacing w:after="0" w:line="240" w:lineRule="auto"/>
-        <w:rPr>
-          <w:rFonts w:ascii="Consolas" w:hAnsi="Consolas" w:cs="Consolas"/>
-          <w:color w:val="000000"/>
-          <w:sz w:val="16"/>
-          <w:szCs w:val="16"/>
-        </w:rPr>
-      </w:pPr>
-      <w:r>
-        <w:rPr>
-          <w:rFonts w:ascii="Consolas" w:hAnsi="Consolas" w:cs="Consolas"/>
-          <w:color w:val="000000"/>
-          <w:sz w:val="16"/>
-          <w:szCs w:val="16"/>
-        </w:rPr>
-        <w:t xml:space="preserve">        </w:t>
-      </w:r>
-      <w:proofErr w:type="gramStart"/>
-      <w:r>
-        <w:rPr>
-          <w:rFonts w:ascii="Consolas" w:hAnsi="Consolas" w:cs="Consolas"/>
-          <w:color w:val="0000FF"/>
-          <w:sz w:val="16"/>
-          <w:szCs w:val="16"/>
-        </w:rPr>
-        <w:t>private</w:t>
-      </w:r>
-      <w:proofErr w:type="gramEnd"/>
-      <w:r>
-        <w:rPr>
-          <w:rFonts w:ascii="Consolas" w:hAnsi="Consolas" w:cs="Consolas"/>
-          <w:color w:val="000000"/>
-          <w:sz w:val="16"/>
-          <w:szCs w:val="16"/>
-        </w:rPr>
-        <w:t xml:space="preserve"> </w:t>
-      </w:r>
-      <w:r>
-        <w:rPr>
-          <w:rFonts w:ascii="Consolas" w:hAnsi="Consolas" w:cs="Consolas"/>
-          <w:color w:val="0000FF"/>
-          <w:sz w:val="16"/>
-          <w:szCs w:val="16"/>
-        </w:rPr>
-        <w:t>static</w:t>
-      </w:r>
-      <w:r>
-        <w:rPr>
-          <w:rFonts w:ascii="Consolas" w:hAnsi="Consolas" w:cs="Consolas"/>
-          <w:color w:val="000000"/>
-          <w:sz w:val="16"/>
-          <w:szCs w:val="16"/>
-        </w:rPr>
-        <w:t xml:space="preserve"> </w:t>
-      </w:r>
-      <w:r>
-        <w:rPr>
-          <w:rFonts w:ascii="Consolas" w:hAnsi="Consolas" w:cs="Consolas"/>
-          <w:color w:val="0000FF"/>
-          <w:sz w:val="16"/>
-          <w:szCs w:val="16"/>
-        </w:rPr>
-        <w:t>byte</w:t>
-      </w:r>
-      <w:r>
-        <w:rPr>
-          <w:rFonts w:ascii="Consolas" w:hAnsi="Consolas" w:cs="Consolas"/>
-          <w:color w:val="000000"/>
-          <w:sz w:val="16"/>
-          <w:szCs w:val="16"/>
-        </w:rPr>
-        <w:t xml:space="preserve">[] </w:t>
-      </w:r>
-      <w:proofErr w:type="spellStart"/>
-      <w:r>
-        <w:rPr>
-          <w:rFonts w:ascii="Consolas" w:hAnsi="Consolas" w:cs="Consolas"/>
-          <w:color w:val="000000"/>
-          <w:sz w:val="16"/>
-          <w:szCs w:val="16"/>
-        </w:rPr>
-        <w:t>dataFileToByteArray</w:t>
-      </w:r>
-      <w:proofErr w:type="spellEnd"/>
-      <w:r>
-        <w:rPr>
-          <w:rFonts w:ascii="Consolas" w:hAnsi="Consolas" w:cs="Consolas"/>
-          <w:color w:val="000000"/>
-          <w:sz w:val="16"/>
-          <w:szCs w:val="16"/>
-        </w:rPr>
-        <w:t>(</w:t>
-      </w:r>
-      <w:r>
-        <w:rPr>
-          <w:rFonts w:ascii="Consolas" w:hAnsi="Consolas" w:cs="Consolas"/>
-          <w:color w:val="0000FF"/>
-          <w:sz w:val="16"/>
-          <w:szCs w:val="16"/>
-        </w:rPr>
-        <w:t>string</w:t>
-      </w:r>
-      <w:r>
-        <w:rPr>
-          <w:rFonts w:ascii="Consolas" w:hAnsi="Consolas" w:cs="Consolas"/>
-          <w:color w:val="000000"/>
-          <w:sz w:val="16"/>
-          <w:szCs w:val="16"/>
-        </w:rPr>
-        <w:t xml:space="preserve"> </w:t>
-      </w:r>
-      <w:proofErr w:type="spellStart"/>
-      <w:r>
-        <w:rPr>
-          <w:rFonts w:ascii="Consolas" w:hAnsi="Consolas" w:cs="Consolas"/>
-          <w:color w:val="000000"/>
-          <w:sz w:val="16"/>
-          <w:szCs w:val="16"/>
-        </w:rPr>
-        <w:t>fullFilePath</w:t>
-      </w:r>
-      <w:proofErr w:type="spellEnd"/>
-      <w:r>
-        <w:rPr>
-          <w:rFonts w:ascii="Consolas" w:hAnsi="Consolas" w:cs="Consolas"/>
-          <w:color w:val="000000"/>
-          <w:sz w:val="16"/>
-          <w:szCs w:val="16"/>
-        </w:rPr>
-        <w:t>)</w:t>
-      </w:r>
-    </w:p>
-    <w:p>
-      <w:pPr>
-        <w:autoSpaceDE w:val="0"/>
-        <w:autoSpaceDN w:val="0"/>
-        <w:adjustRightInd w:val="0"/>
-        <w:spacing w:after="0" w:line="240" w:lineRule="auto"/>
-        <w:rPr>
-          <w:rFonts w:ascii="Consolas" w:hAnsi="Consolas" w:cs="Consolas"/>
-          <w:color w:val="000000"/>
-          <w:sz w:val="16"/>
-          <w:szCs w:val="16"/>
-        </w:rPr>
-      </w:pPr>
-      <w:r>
-        <w:rPr>
-          <w:rFonts w:ascii="Consolas" w:hAnsi="Consolas" w:cs="Consolas"/>
-          <w:color w:val="000000"/>
-          <w:sz w:val="16"/>
-          <w:szCs w:val="16"/>
-        </w:rPr>
-        <w:t xml:space="preserve">        {</w:t>
-      </w:r>
-    </w:p>
-    <w:p>
-      <w:pPr>
-        <w:autoSpaceDE w:val="0"/>
-        <w:autoSpaceDN w:val="0"/>
-        <w:adjustRightInd w:val="0"/>
-        <w:spacing w:after="0" w:line="240" w:lineRule="auto"/>
-        <w:rPr>
-          <w:rFonts w:ascii="Consolas" w:hAnsi="Consolas" w:cs="Consolas"/>
-          <w:color w:val="000000"/>
-          <w:sz w:val="16"/>
-          <w:szCs w:val="16"/>
-        </w:rPr>
-      </w:pPr>
-      <w:r>
-        <w:rPr>
-          <w:rFonts w:ascii="Consolas" w:hAnsi="Consolas" w:cs="Consolas"/>
-          <w:color w:val="000000"/>
-          <w:sz w:val="16"/>
-          <w:szCs w:val="16"/>
-        </w:rPr>
-        <w:t xml:space="preserve">            </w:t>
-      </w:r>
-      <w:proofErr w:type="spellStart"/>
+        <w:t xml:space="preserve"> fs = System.IO.</w:t>
+      </w:r>
       <w:r>
         <w:rPr>
           <w:rFonts w:ascii="Consolas" w:hAnsi="Consolas" w:cs="Consolas"/>
@@ -20634,9 +19744,8 @@
           <w:sz w:val="16"/>
           <w:szCs w:val="16"/>
         </w:rPr>
-        <w:t>FileStream</w:t>
-      </w:r>
-      <w:proofErr w:type="spellEnd"/>
+        <w:t>File</w:t>
+      </w:r>
       <w:r>
         <w:rPr>
           <w:rFonts w:ascii="Consolas" w:hAnsi="Consolas" w:cs="Consolas"/>
@@ -20644,18 +19753,107 @@
           <w:sz w:val="16"/>
           <w:szCs w:val="16"/>
         </w:rPr>
-        <w:t xml:space="preserve"> fs = </w:t>
-      </w:r>
-      <w:proofErr w:type="spellStart"/>
-      <w:proofErr w:type="gramStart"/>
-      <w:r>
+        <w:t>.OpenRead(fullFilePath);</w:t>
+      </w:r>
+    </w:p>
+    <w:p>
+      <w:pPr>
+        <w:autoSpaceDE w:val="0"/>
+        <w:autoSpaceDN w:val="0"/>
+        <w:adjustRightInd w:val="0"/>
+        <w:spacing w:after="0" w:line="240" w:lineRule="auto"/>
         <w:rPr>
           <w:rFonts w:ascii="Consolas" w:hAnsi="Consolas" w:cs="Consolas"/>
           <w:color w:val="000000"/>
           <w:sz w:val="16"/>
           <w:szCs w:val="16"/>
         </w:rPr>
-        <w:t>System.IO.</w:t>
+      </w:pPr>
+      <w:r>
+        <w:rPr>
+          <w:rFonts w:ascii="Consolas" w:hAnsi="Consolas" w:cs="Consolas"/>
+          <w:color w:val="000000"/>
+          <w:sz w:val="16"/>
+          <w:szCs w:val="16"/>
+        </w:rPr>
+        <w:t xml:space="preserve">            </w:t>
+      </w:r>
+      <w:r>
+        <w:rPr>
+          <w:rFonts w:ascii="Consolas" w:hAnsi="Consolas" w:cs="Consolas"/>
+          <w:color w:val="0000FF"/>
+          <w:sz w:val="16"/>
+          <w:szCs w:val="16"/>
+        </w:rPr>
+        <w:t>byte</w:t>
+      </w:r>
+      <w:r>
+        <w:rPr>
+          <w:rFonts w:ascii="Consolas" w:hAnsi="Consolas" w:cs="Consolas"/>
+          <w:color w:val="000000"/>
+          <w:sz w:val="16"/>
+          <w:szCs w:val="16"/>
+        </w:rPr>
+        <w:t xml:space="preserve">[] bytes = </w:t>
+      </w:r>
+      <w:r>
+        <w:rPr>
+          <w:rFonts w:ascii="Consolas" w:hAnsi="Consolas" w:cs="Consolas"/>
+          <w:color w:val="0000FF"/>
+          <w:sz w:val="16"/>
+          <w:szCs w:val="16"/>
+        </w:rPr>
+        <w:t>new</w:t>
+      </w:r>
+      <w:r>
+        <w:rPr>
+          <w:rFonts w:ascii="Consolas" w:hAnsi="Consolas" w:cs="Consolas"/>
+          <w:color w:val="000000"/>
+          <w:sz w:val="16"/>
+          <w:szCs w:val="16"/>
+        </w:rPr>
+        <w:t xml:space="preserve"> </w:t>
+      </w:r>
+      <w:r>
+        <w:rPr>
+          <w:rFonts w:ascii="Consolas" w:hAnsi="Consolas" w:cs="Consolas"/>
+          <w:color w:val="0000FF"/>
+          <w:sz w:val="16"/>
+          <w:szCs w:val="16"/>
+        </w:rPr>
+        <w:t>byte</w:t>
+      </w:r>
+      <w:r>
+        <w:rPr>
+          <w:rFonts w:ascii="Consolas" w:hAnsi="Consolas" w:cs="Consolas"/>
+          <w:color w:val="000000"/>
+          <w:sz w:val="16"/>
+          <w:szCs w:val="16"/>
+        </w:rPr>
+        <w:t>[fs.Length];</w:t>
+      </w:r>
+    </w:p>
+    <w:p>
+      <w:pPr>
+        <w:autoSpaceDE w:val="0"/>
+        <w:autoSpaceDN w:val="0"/>
+        <w:adjustRightInd w:val="0"/>
+        <w:spacing w:after="0" w:line="240" w:lineRule="auto"/>
+        <w:rPr>
+          <w:rFonts w:ascii="Consolas" w:hAnsi="Consolas" w:cs="Consolas"/>
+          <w:color w:val="000000"/>
+          <w:sz w:val="16"/>
+          <w:szCs w:val="16"/>
+        </w:rPr>
+      </w:pPr>
+      <w:r>
+        <w:rPr>
+          <w:rFonts w:ascii="Consolas" w:hAnsi="Consolas" w:cs="Consolas"/>
+          <w:color w:val="000000"/>
+          <w:sz w:val="16"/>
+          <w:szCs w:val="16"/>
+        </w:rPr>
+        <w:t xml:space="preserve">            fs.Read(bytes, 0, </w:t>
       </w:r>
       <w:r>
         <w:rPr>
@@ -20664,7 +19862,7 @@
           <w:sz w:val="16"/>
           <w:szCs w:val="16"/>
         </w:rPr>
-        <w:t>File</w:t>
+        <w:t>Convert</w:t>
       </w:r>
       <w:r>
         <w:rPr>
@@ -20673,20 +19871,23 @@
           <w:sz w:val="16"/>
           <w:szCs w:val="16"/>
         </w:rPr>
-        <w:t>.OpenRead</w:t>
-      </w:r>
-      <w:proofErr w:type="spellEnd"/>
-      <w:r>
+        <w:t>.ToInt32(fs.Length));</w:t>
+      </w:r>
+    </w:p>
+    <w:p>
+      <w:pPr>
+        <w:autoSpaceDE w:val="0"/>
+        <w:autoSpaceDN w:val="0"/>
+        <w:adjustRightInd w:val="0"/>
+        <w:spacing w:after="0" w:line="240" w:lineRule="auto"/>
         <w:rPr>
           <w:rFonts w:ascii="Consolas" w:hAnsi="Consolas" w:cs="Consolas"/>
           <w:color w:val="000000"/>
           <w:sz w:val="16"/>
           <w:szCs w:val="16"/>
-        </w:rPr>
-        <w:t>(</w:t>
-      </w:r>
-      <w:proofErr w:type="spellStart"/>
-      <w:proofErr w:type="gramEnd"/>
+          <w:lang w:val="es-ES"/>
+        </w:rPr>
+      </w:pPr>
       <w:r>
         <w:rPr>
           <w:rFonts w:ascii="Consolas" w:hAnsi="Consolas" w:cs="Consolas"/>
@@ -20694,17 +19895,17 @@
           <w:sz w:val="16"/>
           <w:szCs w:val="16"/>
         </w:rPr>
-        <w:t>fullFilePath</w:t>
-      </w:r>
-      <w:proofErr w:type="spellEnd"/>
+        <w:t xml:space="preserve">            </w:t>
+      </w:r>
       <w:r>
         <w:rPr>
           <w:rFonts w:ascii="Consolas" w:hAnsi="Consolas" w:cs="Consolas"/>
           <w:color w:val="000000"/>
           <w:sz w:val="16"/>
           <w:szCs w:val="16"/>
-        </w:rPr>
-        <w:t>);</w:t>
+          <w:lang w:val="es-ES"/>
+        </w:rPr>
+        <w:t>fs.Close();</w:t>
       </w:r>
     </w:p>
     <w:p>
@@ -20718,6 +19919,7 @@
           <w:color w:val="000000"/>
           <w:sz w:val="16"/>
           <w:szCs w:val="16"/>
+          <w:lang w:val="es-ES"/>
         </w:rPr>
       </w:pPr>
       <w:r>
@@ -20726,18 +19928,19 @@
           <w:color w:val="000000"/>
           <w:sz w:val="16"/>
           <w:szCs w:val="16"/>
+          <w:lang w:val="es-ES"/>
         </w:rPr>
         <w:t xml:space="preserve">            </w:t>
       </w:r>
-      <w:proofErr w:type="gramStart"/>
       <w:r>
         <w:rPr>
           <w:rFonts w:ascii="Consolas" w:hAnsi="Consolas" w:cs="Consolas"/>
           <w:color w:val="0000FF"/>
           <w:sz w:val="16"/>
           <w:szCs w:val="16"/>
-        </w:rPr>
-        <w:t>byte</w:t>
+          <w:lang w:val="es-ES"/>
+        </w:rPr>
+        <w:t>return</w:t>
       </w:r>
       <w:r>
         <w:rPr>
@@ -20745,320 +19948,46 @@
           <w:color w:val="000000"/>
           <w:sz w:val="16"/>
           <w:szCs w:val="16"/>
-        </w:rPr>
-        <w:t>[</w:t>
-      </w:r>
-      <w:proofErr w:type="gramEnd"/>
+          <w:lang w:val="es-ES"/>
+        </w:rPr>
+        <w:t xml:space="preserve"> bytes;        </w:t>
+      </w:r>
       <w:r>
         <w:rPr>
           <w:rFonts w:ascii="Consolas" w:hAnsi="Consolas" w:cs="Consolas"/>
           <w:color w:val="000000"/>
           <w:sz w:val="16"/>
           <w:szCs w:val="16"/>
-        </w:rPr>
-        <w:t xml:space="preserve">] bytes = </w:t>
-      </w:r>
-      <w:r>
-        <w:rPr>
-          <w:rFonts w:ascii="Consolas" w:hAnsi="Consolas" w:cs="Consolas"/>
-          <w:color w:val="0000FF"/>
+          <w:lang w:val="es-ES"/>
+        </w:rPr>
+        <w:tab/>
+      </w:r>
+    </w:p>
+    <w:p>
+      <w:pPr>
+        <w:ind w:left="720"/>
+        <w:rPr>
           <w:sz w:val="16"/>
           <w:szCs w:val="16"/>
-        </w:rPr>
-        <w:t>new</w:t>
-      </w:r>
+          <w:lang w:val="es-ES" w:eastAsia="ja-JP"/>
+        </w:rPr>
+      </w:pPr>
       <w:r>
         <w:rPr>
           <w:rFonts w:ascii="Consolas" w:hAnsi="Consolas" w:cs="Consolas"/>
           <w:color w:val="000000"/>
           <w:sz w:val="16"/>
           <w:szCs w:val="16"/>
-        </w:rPr>
-        <w:t xml:space="preserve"> </w:t>
-      </w:r>
-      <w:r>
-        <w:rPr>
-          <w:rFonts w:ascii="Consolas" w:hAnsi="Consolas" w:cs="Consolas"/>
-          <w:color w:val="0000FF"/>
-          <w:sz w:val="16"/>
-          <w:szCs w:val="16"/>
-        </w:rPr>
-        <w:t>byte</w:t>
-      </w:r>
-      <w:r>
-        <w:rPr>
-          <w:rFonts w:ascii="Consolas" w:hAnsi="Consolas" w:cs="Consolas"/>
-          <w:color w:val="000000"/>
-          <w:sz w:val="16"/>
-          <w:szCs w:val="16"/>
-        </w:rPr>
-        <w:t>[</w:t>
-      </w:r>
-      <w:proofErr w:type="spellStart"/>
-      <w:r>
-        <w:rPr>
-          <w:rFonts w:ascii="Consolas" w:hAnsi="Consolas" w:cs="Consolas"/>
-          <w:color w:val="000000"/>
-          <w:sz w:val="16"/>
-          <w:szCs w:val="16"/>
-        </w:rPr>
-        <w:t>fs.Length</w:t>
-      </w:r>
-      <w:proofErr w:type="spellEnd"/>
-      <w:r>
-        <w:rPr>
-          <w:rFonts w:ascii="Consolas" w:hAnsi="Consolas" w:cs="Consolas"/>
-          <w:color w:val="000000"/>
-          <w:sz w:val="16"/>
-          <w:szCs w:val="16"/>
-        </w:rPr>
-        <w:t>];</w:t>
-      </w:r>
-    </w:p>
-    <w:p>
-      <w:pPr>
-        <w:autoSpaceDE w:val="0"/>
-        <w:autoSpaceDN w:val="0"/>
-        <w:adjustRightInd w:val="0"/>
-        <w:spacing w:after="0" w:line="240" w:lineRule="auto"/>
-        <w:rPr>
-          <w:rFonts w:ascii="Consolas" w:hAnsi="Consolas" w:cs="Consolas"/>
-          <w:color w:val="000000"/>
-          <w:sz w:val="16"/>
-          <w:szCs w:val="16"/>
-        </w:rPr>
-      </w:pPr>
-      <w:r>
-        <w:rPr>
-          <w:rFonts w:ascii="Consolas" w:hAnsi="Consolas" w:cs="Consolas"/>
-          <w:color w:val="000000"/>
-          <w:sz w:val="16"/>
-          <w:szCs w:val="16"/>
-        </w:rPr>
-        <w:t xml:space="preserve">            </w:t>
-      </w:r>
-      <w:proofErr w:type="spellStart"/>
-      <w:proofErr w:type="gramStart"/>
-      <w:r>
-        <w:rPr>
-          <w:rFonts w:ascii="Consolas" w:hAnsi="Consolas" w:cs="Consolas"/>
-          <w:color w:val="000000"/>
-          <w:sz w:val="16"/>
-          <w:szCs w:val="16"/>
-        </w:rPr>
-        <w:t>fs.Read</w:t>
-      </w:r>
-      <w:proofErr w:type="spellEnd"/>
-      <w:r>
-        <w:rPr>
-          <w:rFonts w:ascii="Consolas" w:hAnsi="Consolas" w:cs="Consolas"/>
-          <w:color w:val="000000"/>
-          <w:sz w:val="16"/>
-          <w:szCs w:val="16"/>
-        </w:rPr>
-        <w:t>(</w:t>
-      </w:r>
-      <w:proofErr w:type="gramEnd"/>
-      <w:r>
-        <w:rPr>
-          <w:rFonts w:ascii="Consolas" w:hAnsi="Consolas" w:cs="Consolas"/>
-          <w:color w:val="000000"/>
-          <w:sz w:val="16"/>
-          <w:szCs w:val="16"/>
-        </w:rPr>
-        <w:t xml:space="preserve">bytes, 0, </w:t>
-      </w:r>
-      <w:r>
-        <w:rPr>
-          <w:rFonts w:ascii="Consolas" w:hAnsi="Consolas" w:cs="Consolas"/>
-          <w:color w:val="2B91AF"/>
-          <w:sz w:val="16"/>
-          <w:szCs w:val="16"/>
-        </w:rPr>
-        <w:t>Convert</w:t>
-      </w:r>
-      <w:r>
-        <w:rPr>
-          <w:rFonts w:ascii="Consolas" w:hAnsi="Consolas" w:cs="Consolas"/>
-          <w:color w:val="000000"/>
-          <w:sz w:val="16"/>
-          <w:szCs w:val="16"/>
-        </w:rPr>
-        <w:t>.ToInt32(</w:t>
-      </w:r>
-      <w:proofErr w:type="spellStart"/>
-      <w:r>
-        <w:rPr>
-          <w:rFonts w:ascii="Consolas" w:hAnsi="Consolas" w:cs="Consolas"/>
-          <w:color w:val="000000"/>
-          <w:sz w:val="16"/>
-          <w:szCs w:val="16"/>
-        </w:rPr>
-        <w:t>fs.Length</w:t>
-      </w:r>
-      <w:proofErr w:type="spellEnd"/>
-      <w:r>
-        <w:rPr>
-          <w:rFonts w:ascii="Consolas" w:hAnsi="Consolas" w:cs="Consolas"/>
-          <w:color w:val="000000"/>
-          <w:sz w:val="16"/>
-          <w:szCs w:val="16"/>
-        </w:rPr>
-        <w:t>));</w:t>
-      </w:r>
-    </w:p>
-    <w:p>
-      <w:pPr>
-        <w:autoSpaceDE w:val="0"/>
-        <w:autoSpaceDN w:val="0"/>
-        <w:adjustRightInd w:val="0"/>
-        <w:spacing w:after="0" w:line="240" w:lineRule="auto"/>
-        <w:rPr>
-          <w:rFonts w:ascii="Consolas" w:hAnsi="Consolas" w:cs="Consolas"/>
-          <w:color w:val="000000"/>
-          <w:sz w:val="16"/>
-          <w:szCs w:val="16"/>
-          <w:lang w:val="es-ES"/>
-        </w:rPr>
-      </w:pPr>
-      <w:r>
-        <w:rPr>
-          <w:rFonts w:ascii="Consolas" w:hAnsi="Consolas" w:cs="Consolas"/>
-          <w:color w:val="000000"/>
-          <w:sz w:val="16"/>
-          <w:szCs w:val="16"/>
-        </w:rPr>
-        <w:t xml:space="preserve">            </w:t>
-      </w:r>
-      <w:proofErr w:type="spellStart"/>
-      <w:proofErr w:type="gramStart"/>
-      <w:r>
-        <w:rPr>
-          <w:rFonts w:ascii="Consolas" w:hAnsi="Consolas" w:cs="Consolas"/>
-          <w:color w:val="000000"/>
-          <w:sz w:val="16"/>
-          <w:szCs w:val="16"/>
-          <w:lang w:val="es-ES"/>
-        </w:rPr>
-        <w:t>fs.Close</w:t>
-      </w:r>
-      <w:proofErr w:type="spellEnd"/>
-      <w:r>
-        <w:rPr>
-          <w:rFonts w:ascii="Consolas" w:hAnsi="Consolas" w:cs="Consolas"/>
-          <w:color w:val="000000"/>
-          <w:sz w:val="16"/>
-          <w:szCs w:val="16"/>
-          <w:lang w:val="es-ES"/>
-        </w:rPr>
-        <w:t>(</w:t>
-      </w:r>
-      <w:proofErr w:type="gramEnd"/>
-      <w:r>
-        <w:rPr>
-          <w:rFonts w:ascii="Consolas" w:hAnsi="Consolas" w:cs="Consolas"/>
-          <w:color w:val="000000"/>
-          <w:sz w:val="16"/>
-          <w:szCs w:val="16"/>
-          <w:lang w:val="es-ES"/>
-        </w:rPr>
-        <w:t>);</w:t>
-      </w:r>
-    </w:p>
-    <w:p>
-      <w:pPr>
-        <w:autoSpaceDE w:val="0"/>
-        <w:autoSpaceDN w:val="0"/>
-        <w:adjustRightInd w:val="0"/>
-        <w:spacing w:after="0" w:line="240" w:lineRule="auto"/>
-        <w:rPr>
-          <w:rFonts w:ascii="Consolas" w:hAnsi="Consolas" w:cs="Consolas"/>
-          <w:color w:val="000000"/>
-          <w:sz w:val="16"/>
-          <w:szCs w:val="16"/>
-          <w:lang w:val="es-ES"/>
-        </w:rPr>
-      </w:pPr>
-      <w:r>
-        <w:rPr>
-          <w:rFonts w:ascii="Consolas" w:hAnsi="Consolas" w:cs="Consolas"/>
-          <w:color w:val="000000"/>
-          <w:sz w:val="16"/>
-          <w:szCs w:val="16"/>
-          <w:lang w:val="es-ES"/>
-        </w:rPr>
-        <w:t xml:space="preserve">            </w:t>
-      </w:r>
-      <w:proofErr w:type="spellStart"/>
-      <w:proofErr w:type="gramStart"/>
-      <w:r>
-        <w:rPr>
-          <w:rFonts w:ascii="Consolas" w:hAnsi="Consolas" w:cs="Consolas"/>
-          <w:color w:val="0000FF"/>
-          <w:sz w:val="16"/>
-          <w:szCs w:val="16"/>
-          <w:lang w:val="es-ES"/>
-        </w:rPr>
-        <w:t>return</w:t>
-      </w:r>
-      <w:proofErr w:type="spellEnd"/>
-      <w:proofErr w:type="gramEnd"/>
-      <w:r>
-        <w:rPr>
-          <w:rFonts w:ascii="Consolas" w:hAnsi="Consolas" w:cs="Consolas"/>
-          <w:color w:val="000000"/>
-          <w:sz w:val="16"/>
-          <w:szCs w:val="16"/>
-          <w:lang w:val="es-ES"/>
-        </w:rPr>
-        <w:t xml:space="preserve"> bytes;</w:t>
-      </w:r>
-      <w:r>
-        <w:rPr>
-          <w:rFonts w:ascii="Consolas" w:hAnsi="Consolas" w:cs="Consolas"/>
-          <w:color w:val="000000"/>
-          <w:sz w:val="16"/>
-          <w:szCs w:val="16"/>
-          <w:lang w:val="es-ES"/>
-        </w:rPr>
-        <w:t xml:space="preserve">        </w:t>
-      </w:r>
-      <w:r>
-        <w:rPr>
-          <w:rFonts w:ascii="Consolas" w:hAnsi="Consolas" w:cs="Consolas"/>
-          <w:color w:val="000000"/>
-          <w:sz w:val="16"/>
-          <w:szCs w:val="16"/>
-          <w:lang w:val="es-ES"/>
-        </w:rPr>
-        <w:tab/>
+          <w:lang w:val="es-ES"/>
+        </w:rPr>
+        <w:t>}</w:t>
       </w:r>
     </w:p>
     <w:p>
       <w:pPr>
         <w:ind w:left="720"/>
         <w:rPr>
-          <w:sz w:val="16"/>
-          <w:szCs w:val="16"/>
-          <w:lang w:eastAsia="ja-JP"/>
-        </w:rPr>
-      </w:pPr>
-      <w:r>
-        <w:rPr>
-          <w:rFonts w:ascii="Consolas" w:hAnsi="Consolas" w:cs="Consolas"/>
-          <w:color w:val="000000"/>
-          <w:sz w:val="16"/>
-          <w:szCs w:val="16"/>
-          <w:lang w:val="es-ES"/>
-        </w:rPr>
-        <w:t>}</w:t>
-      </w:r>
-    </w:p>
-    <w:p>
-      <w:pPr>
-        <w:ind w:left="720"/>
-        <w:rPr>
-          <w:lang w:eastAsia="ja-JP"/>
+          <w:lang w:val="es-ES" w:eastAsia="ja-JP"/>
         </w:rPr>
       </w:pPr>
     </w:p>
@@ -23197,7 +22126,7 @@
 </file>
 
 <file path=customXml/itemProps2.xml><?xml version="1.0" encoding="utf-8"?>
-<ds:datastoreItem xmlns:ds="http://schemas.openxmlformats.org/officeDocument/2006/customXml" ds:itemID="{25592135-3F5D-4B3E-9B94-1ED8E939652E}">
+<ds:datastoreItem xmlns:ds="http://schemas.openxmlformats.org/officeDocument/2006/customXml" ds:itemID="{51E49CC7-5490-4EEB-9CFF-18BF9171CAFD}">
   <ds:schemaRefs>
     <ds:schemaRef ds:uri="http://schemas.openxmlformats.org/officeDocument/2006/bibliography"/>
   </ds:schemaRefs>

</xml_diff>